<commit_message>
Updated Project Proposal - 2 sections left
</commit_message>
<xml_diff>
--- a/Project_Resources/FYP Project Proposal.docx
+++ b/Project_Resources/FYP Project Proposal.docx
@@ -1303,12 +1303,11 @@
       <w:r>
         <w:t>There are a good few examples of the chatbot and AI implementations into a react/node.js project so for research on implementing there is a decent amount of resources available.</w:t>
       </w:r>
-    </w:p>
-    <w:p/>
-    <w:p/>
-    <w:p/>
-    <w:p/>
-    <w:p/>
+      <w:r>
+        <w:t xml:space="preserve"> </w:t>
+      </w:r>
+      <w:bookmarkStart w:id="2" w:name="_Toc113992171"/>
+    </w:p>
     <w:p>
       <w:pPr>
         <w:pStyle w:val="Heading1"/>
@@ -1317,17 +1316,71 @@
           <w:color w:val="767171" w:themeColor="background2" w:themeShade="80"/>
         </w:rPr>
       </w:pPr>
-      <w:bookmarkStart w:id="2" w:name="_Toc113992171"/>
-    </w:p>
-    <w:p>
-      <w:pPr>
-        <w:pStyle w:val="Heading1"/>
+      <w:r>
         <w:rPr>
           <w:i/>
           <w:color w:val="767171" w:themeColor="background2" w:themeShade="80"/>
         </w:rPr>
-      </w:pPr>
-    </w:p>
+        <w:t>Proposed Approach</w:t>
+      </w:r>
+      <w:bookmarkEnd w:id="2"/>
+    </w:p>
+    <w:p/>
+    <w:p>
+      <w:r>
+        <w:t>My proposed approach is to first look at existing websites that share the theme of my idea. Which I already have done, I want to see what positive and negatives they have to inspire my application. I also want to do research on behavioural patterns when it comes to users interacting on websites when in certain moods etc, studies based on what can calm a person’s anxiety visually etc. Using all this information I would like to then build my application to suit the needs of my audience. I will also research on those idea’s, find the best way of implementing them whether be an Api, node module, my own algorithm etc. I have already worked in react/node.js in my internship doing a lot of frontend so using react elements and modules for icons etc is something I want to do throughout my project. My main goal is to showcase the ability to make a complex application look professional and welcoming to people who want to improve their mental health.</w:t>
+      </w:r>
+    </w:p>
+    <w:p/>
+    <w:p>
+      <w:r>
+        <w:t xml:space="preserve">The implementation will be done mainly using react/node.js with a locally hosted database(once completed, I will try </w:t>
+      </w:r>
+      <w:r>
+        <w:t>dockerize my project and host it on a cloud server)</w:t>
+      </w:r>
+      <w:r>
+        <w:t>.</w:t>
+      </w:r>
+      <w:r>
+        <w:t>I</w:t>
+      </w:r>
+      <w:r>
+        <w:t xml:space="preserve"> </w:t>
+      </w:r>
+      <w:r>
+        <w:t>w</w:t>
+      </w:r>
+      <w:r>
+        <w:t xml:space="preserve">ill use github to document my work as I progress. </w:t>
+      </w:r>
+      <w:r>
+        <w:t>I w</w:t>
+      </w:r>
+      <w:r>
+        <w:t>ill use the weekly logs as essentially what I have done and a change log to the application. My plan is to create a rough front-end, setup the back-end and database for the basic tasks such as signing in, saving conversations between user and chatbot</w:t>
+      </w:r>
+      <w:r>
+        <w:t>(persistence)</w:t>
+      </w:r>
+      <w:r>
+        <w:t xml:space="preserve"> and also security (sessions). After that I want to expand on my other components such as the journal, diary, mood collection etc. This way I’ll break down my project into manageable milestones in which I can see progression  clearly.</w:t>
+      </w:r>
+    </w:p>
+    <w:p/>
+    <w:p>
+      <w:r>
+        <w:t xml:space="preserve">I am planning on working with problems I never have before and to implement components that I have never done so a lot of research and debugging will have to be done, from completely scrapping methods to redoing code I plan to challenge myself. This is where the testing and maintenance will come into play. I plan to test my application throughout it’s </w:t>
+      </w:r>
+      <w:r>
+        <w:lastRenderedPageBreak/>
+        <w:t>development and at the end use testing such as unit testing to test the application in every scenario possible. As a mental health application, security is key, such as preventing SQL injections and user’s information safe as it will be very personal(encryption).</w:t>
+      </w:r>
+    </w:p>
+    <w:p/>
+    <w:p/>
+    <w:p/>
+    <w:p/>
     <w:p>
       <w:pPr>
         <w:pStyle w:val="Heading1"/>
@@ -1336,14 +1389,22 @@
           <w:color w:val="767171" w:themeColor="background2" w:themeShade="80"/>
         </w:rPr>
       </w:pPr>
+      <w:bookmarkStart w:id="3" w:name="_Toc113992172"/>
       <w:r>
         <w:rPr>
           <w:i/>
           <w:color w:val="767171" w:themeColor="background2" w:themeShade="80"/>
         </w:rPr>
-        <w:t>Proposed Approach</w:t>
-      </w:r>
-      <w:bookmarkEnd w:id="2"/>
+        <w:t>Deliverables</w:t>
+      </w:r>
+      <w:bookmarkEnd w:id="3"/>
+      <w:r>
+        <w:rPr>
+          <w:i/>
+          <w:color w:val="767171" w:themeColor="background2" w:themeShade="80"/>
+        </w:rPr>
+        <w:t xml:space="preserve"> </w:t>
+      </w:r>
     </w:p>
     <w:p>
       <w:r>
@@ -1352,29 +1413,26 @@
     </w:p>
     <w:p>
       <w:r>
-        <w:t>Approx 400 words</w:t>
-      </w:r>
-    </w:p>
-    <w:p>
-      <w:r>
-        <w:t>How do you plan to complete this project?</w:t>
-      </w:r>
-    </w:p>
-    <w:p>
-      <w:r>
-        <w:t>There are three main areas to my approach:</w:t>
-      </w:r>
-    </w:p>
+        <w:t>What are your project deliverables?</w:t>
+      </w:r>
+    </w:p>
+    <w:p/>
+    <w:p>
+      <w:r>
+        <w:t>My Deliverables are:</w:t>
+      </w:r>
+    </w:p>
+    <w:p/>
     <w:p>
       <w:pPr>
         <w:pStyle w:val="ListParagraph"/>
         <w:numPr>
           <w:ilvl w:val="0"/>
-          <w:numId w:val="2"/>
+          <w:numId w:val="4"/>
         </w:numPr>
       </w:pPr>
       <w:r>
-        <w:t>Design and research</w:t>
+        <w:t>Mental Health Chatbot</w:t>
       </w:r>
     </w:p>
     <w:p>
@@ -1382,11 +1440,11 @@
         <w:pStyle w:val="ListParagraph"/>
         <w:numPr>
           <w:ilvl w:val="0"/>
-          <w:numId w:val="2"/>
+          <w:numId w:val="4"/>
         </w:numPr>
       </w:pPr>
       <w:r>
-        <w:t xml:space="preserve">Implementation </w:t>
+        <w:t>Journal Entry</w:t>
       </w:r>
     </w:p>
     <w:p>
@@ -1394,55 +1452,121 @@
         <w:pStyle w:val="ListParagraph"/>
         <w:numPr>
           <w:ilvl w:val="0"/>
-          <w:numId w:val="2"/>
+          <w:numId w:val="4"/>
         </w:numPr>
       </w:pPr>
       <w:r>
-        <w:t>Testing / Maintenance</w:t>
-      </w:r>
-    </w:p>
-    <w:p/>
-    <w:p/>
-    <w:p/>
-    <w:p/>
-    <w:p/>
-    <w:p>
-      <w:pPr>
-        <w:pStyle w:val="Heading1"/>
-        <w:rPr>
-          <w:i/>
-          <w:color w:val="767171" w:themeColor="background2" w:themeShade="80"/>
-        </w:rPr>
-      </w:pPr>
-      <w:bookmarkStart w:id="3" w:name="_Toc113992172"/>
-      <w:r>
-        <w:rPr>
-          <w:i/>
-          <w:color w:val="767171" w:themeColor="background2" w:themeShade="80"/>
-        </w:rPr>
-        <w:t>Deliverables</w:t>
-      </w:r>
-      <w:bookmarkEnd w:id="3"/>
-      <w:r>
-        <w:rPr>
-          <w:i/>
-          <w:color w:val="767171" w:themeColor="background2" w:themeShade="80"/>
-        </w:rPr>
-        <w:t xml:space="preserve"> </w:t>
-      </w:r>
-    </w:p>
-    <w:p>
-      <w:r>
-        <w:t>Hints:</w:t>
-      </w:r>
-    </w:p>
-    <w:p>
-      <w:r>
-        <w:t>What are your project deliverables?</w:t>
-      </w:r>
-    </w:p>
-    <w:p/>
-    <w:p/>
+        <w:t>Daily Tasks/Reminders</w:t>
+      </w:r>
+    </w:p>
+    <w:p>
+      <w:pPr>
+        <w:pStyle w:val="ListParagraph"/>
+        <w:numPr>
+          <w:ilvl w:val="0"/>
+          <w:numId w:val="4"/>
+        </w:numPr>
+      </w:pPr>
+      <w:r>
+        <w:t>Mood Tracking/Graphing</w:t>
+      </w:r>
+    </w:p>
+    <w:p>
+      <w:pPr>
+        <w:pStyle w:val="ListParagraph"/>
+        <w:numPr>
+          <w:ilvl w:val="0"/>
+          <w:numId w:val="4"/>
+        </w:numPr>
+      </w:pPr>
+      <w:r>
+        <w:t>User Authentication</w:t>
+      </w:r>
+    </w:p>
+    <w:p>
+      <w:pPr>
+        <w:pStyle w:val="ListParagraph"/>
+        <w:numPr>
+          <w:ilvl w:val="0"/>
+          <w:numId w:val="4"/>
+        </w:numPr>
+      </w:pPr>
+      <w:r>
+        <w:t>Persistence</w:t>
+      </w:r>
+    </w:p>
+    <w:p>
+      <w:pPr>
+        <w:pStyle w:val="ListParagraph"/>
+        <w:numPr>
+          <w:ilvl w:val="0"/>
+          <w:numId w:val="4"/>
+        </w:numPr>
+      </w:pPr>
+      <w:r>
+        <w:t>Front-end UI</w:t>
+      </w:r>
+    </w:p>
+    <w:p>
+      <w:pPr>
+        <w:pStyle w:val="ListParagraph"/>
+        <w:numPr>
+          <w:ilvl w:val="0"/>
+          <w:numId w:val="4"/>
+        </w:numPr>
+      </w:pPr>
+      <w:r>
+        <w:t xml:space="preserve">Backend </w:t>
+      </w:r>
+    </w:p>
+    <w:p>
+      <w:pPr>
+        <w:pStyle w:val="ListParagraph"/>
+        <w:numPr>
+          <w:ilvl w:val="0"/>
+          <w:numId w:val="4"/>
+        </w:numPr>
+      </w:pPr>
+      <w:r>
+        <w:t>Database</w:t>
+      </w:r>
+    </w:p>
+    <w:p>
+      <w:pPr>
+        <w:pStyle w:val="ListParagraph"/>
+        <w:numPr>
+          <w:ilvl w:val="0"/>
+          <w:numId w:val="4"/>
+        </w:numPr>
+      </w:pPr>
+      <w:r>
+        <w:t>SOS mode</w:t>
+      </w:r>
+    </w:p>
+    <w:p>
+      <w:pPr>
+        <w:pStyle w:val="ListParagraph"/>
+        <w:numPr>
+          <w:ilvl w:val="0"/>
+          <w:numId w:val="4"/>
+        </w:numPr>
+      </w:pPr>
+      <w:r>
+        <w:t>Sleep tracking</w:t>
+      </w:r>
+    </w:p>
+    <w:p>
+      <w:pPr>
+        <w:pStyle w:val="ListParagraph"/>
+        <w:numPr>
+          <w:ilvl w:val="0"/>
+          <w:numId w:val="4"/>
+        </w:numPr>
+      </w:pPr>
+      <w:r>
+        <w:t>Positive Moments Sharing</w:t>
+      </w:r>
+    </w:p>
     <w:p/>
     <w:p/>
     <w:p/>
@@ -1542,6 +1666,7 @@
           <w:i/>
           <w:color w:val="767171" w:themeColor="background2" w:themeShade="80"/>
         </w:rPr>
+        <w:lastRenderedPageBreak/>
         <w:br w:type="page"/>
       </w:r>
     </w:p>
@@ -1972,13 +2097,13 @@
         </mc:Choice>
         <mc:Fallback>
           <w:pict>
-            <v:group w14:anchorId="060A1DD9" id="Group 37" o:spid="_x0000_s1026" style="position:absolute;margin-left:416.8pt;margin-top:0;width:468pt;height:25.2pt;z-index:251660288;mso-width-percent:1000;mso-top-percent:200;mso-wrap-distance-left:0;mso-wrap-distance-right:0;mso-position-horizontal:right;mso-position-horizontal-relative:margin;mso-position-vertical-relative:bottom-margin-area;mso-width-percent:1000;mso-top-percent:200;mso-width-relative:margin;mso-height-relative:margin" coordsize="59626,3238" o:gfxdata="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">
-              <v:rect id="Rectangle 38" o:spid="_x0000_s1027" style="position:absolute;left:190;width:59436;height:188;visibility:visible;mso-wrap-style:square;v-text-anchor:middle" o:gfxdata="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" fillcolor="black [3213]" stroked="f" strokeweight="1pt"/>
+            <v:group w14:anchorId="060A1DD9" id="Group 37" o:spid="_x0000_s1026" style="position:absolute;margin-left:416.8pt;margin-top:0;width:468pt;height:25.2pt;z-index:251660288;mso-width-percent:1000;mso-top-percent:200;mso-wrap-distance-left:0;mso-wrap-distance-right:0;mso-position-horizontal:right;mso-position-horizontal-relative:margin;mso-position-vertical-relative:bottom-margin-area;mso-width-percent:1000;mso-top-percent:200;mso-width-relative:margin;mso-height-relative:margin" coordsize="59626,3238" o:gfxdata="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">
+              <v:rect id="Rectangle 38" o:spid="_x0000_s1027" style="position:absolute;left:190;width:59436;height:188;visibility:visible;mso-wrap-style:square;v-text-anchor:middle" o:gfxdata="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" fillcolor="black [3213]" stroked="f" strokeweight="1pt"/>
               <v:shapetype id="_x0000_t202" coordsize="21600,21600" o:spt="202" path="m,l,21600r21600,l21600,xe">
                 <v:stroke joinstyle="miter"/>
                 <v:path gradientshapeok="t" o:connecttype="rect"/>
               </v:shapetype>
-              <v:shape id="Text Box 39" o:spid="_x0000_s1028" type="#_x0000_t202" style="position:absolute;top:666;width:59436;height:2572;visibility:visible;mso-wrap-style:square;v-text-anchor:bottom" o:gfxdata="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" filled="f" stroked="f" strokeweight=".5pt">
+              <v:shape id="Text Box 39" o:spid="_x0000_s1028" type="#_x0000_t202" style="position:absolute;top:666;width:59436;height:2572;visibility:visible;mso-wrap-style:square;v-text-anchor:bottom" o:gfxdata="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" filled="f" stroked="f" strokeweight=".5pt">
                 <v:textbox inset=",,,0">
                   <w:txbxContent>
                     <w:sdt>
@@ -1998,7 +2123,6 @@
                           <w:calendar w:val="gregorian"/>
                         </w:date>
                       </w:sdtPr>
-                      <w:sdtEndPr/>
                       <w:sdtContent>
                         <w:p>
                           <w:pPr>
@@ -2174,7 +2298,7 @@
         </mc:Choice>
         <mc:Fallback>
           <w:pict>
-            <v:rect w14:anchorId="0877CDA7" id="Rectangle 40" o:spid="_x0000_s1029" style="position:absolute;margin-left:0;margin-top:0;width:36pt;height:25.2pt;z-index:251659264;visibility:visible;mso-wrap-style:square;mso-width-percent:0;mso-height-percent:0;mso-top-percent:200;mso-wrap-distance-left:0;mso-wrap-distance-top:0;mso-wrap-distance-right:0;mso-wrap-distance-bottom:0;mso-position-horizontal:left;mso-position-horizontal-relative:right-margin-area;mso-position-vertical-relative:bottom-margin-area;mso-width-percent:0;mso-height-percent:0;mso-top-percent:200;mso-width-relative:margin;mso-height-relative:margin;v-text-anchor:bottom" o:gfxdata="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" fillcolor="black [3213]" stroked="f" strokeweight="3pt">
+            <v:rect w14:anchorId="0877CDA7" id="Rectangle 40" o:spid="_x0000_s1029" style="position:absolute;margin-left:0;margin-top:0;width:36pt;height:25.2pt;z-index:251659264;visibility:visible;mso-wrap-style:square;mso-width-percent:0;mso-height-percent:0;mso-top-percent:200;mso-wrap-distance-left:0;mso-wrap-distance-top:0;mso-wrap-distance-right:0;mso-wrap-distance-bottom:0;mso-position-horizontal:left;mso-position-horizontal-relative:right-margin-area;mso-position-vertical-relative:bottom-margin-area;mso-width-percent:0;mso-height-percent:0;mso-top-percent:200;mso-width-relative:margin;mso-height-relative:margin;v-text-anchor:bottom" o:gfxdata="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" fillcolor="black [3213]" stroked="f" strokeweight="3pt">
               <v:textbox>
                 <w:txbxContent>
                   <w:p>
@@ -2263,6 +2387,95 @@
 <file path=word/numbering.xml><?xml version="1.0" encoding="utf-8"?>
 <w:numbering xmlns:wpc="http://schemas.microsoft.com/office/word/2010/wordprocessingCanvas" xmlns:cx="http://schemas.microsoft.com/office/drawing/2014/chartex" xmlns:cx1="http://schemas.microsoft.com/office/drawing/2015/9/8/chartex" xmlns:cx2="http://schemas.microsoft.com/office/drawing/2015/10/21/chartex" xmlns:cx3="http://schemas.microsoft.com/office/drawing/2016/5/9/chartex" xmlns:cx4="http://schemas.microsoft.com/office/drawing/2016/5/10/chartex" xmlns:cx5="http://schemas.microsoft.com/office/drawing/2016/5/11/chartex" xmlns:cx6="http://schemas.microsoft.com/office/drawing/2016/5/12/chartex" xmlns:cx7="http://schemas.microsoft.com/office/drawing/2016/5/13/chartex" xmlns:cx8="http://schemas.microsoft.com/office/drawing/2016/5/14/chartex" xmlns:mc="http://schemas.openxmlformats.org/markup-compatibility/2006" xmlns:aink="http://schemas.microsoft.com/office/drawing/2016/ink" xmlns:am3d="http://schemas.microsoft.com/office/drawing/2017/model3d" xmlns:o="urn:schemas-microsoft-com:office:office" xmlns:oel="http://schemas.microsoft.com/office/2019/extlst" xmlns:r="http://schemas.openxmlformats.org/officeDocument/2006/relationships" xmlns:m="http://schemas.openxmlformats.org/officeDocument/2006/math" xmlns:v="urn:schemas-microsoft-com:vml" xmlns:wp14="http://schemas.microsoft.com/office/word/2010/wordprocessingDrawing" xmlns:wp="http://schemas.openxmlformats.org/drawingml/2006/wordprocessingDrawing" xmlns:w10="urn:schemas-microsoft-com:office:word" xmlns:w="http://schemas.openxmlformats.org/wordprocessingml/2006/main" xmlns:w14="http://schemas.microsoft.com/office/word/2010/wordml" xmlns:w15="http://schemas.microsoft.com/office/word/2012/wordml" xmlns:w16cex="http://schemas.microsoft.com/office/word/2018/wordml/cex" xmlns:w16cid="http://schemas.microsoft.com/office/word/2016/wordml/cid" xmlns:w16="http://schemas.microsoft.com/office/word/2018/wordml" xmlns:w16du="http://schemas.microsoft.com/office/word/2023/wordml/word16du" xmlns:w16sdtdh="http://schemas.microsoft.com/office/word/2020/wordml/sdtdatahash" xmlns:w16se="http://schemas.microsoft.com/office/word/2015/wordml/symex" xmlns:wpg="http://schemas.microsoft.com/office/word/2010/wordprocessingGroup" xmlns:wpi="http://schemas.microsoft.com/office/word/2010/wordprocessingInk" xmlns:wne="http://schemas.microsoft.com/office/word/2006/wordml" xmlns:wps="http://schemas.microsoft.com/office/word/2010/wordprocessingShape" mc:Ignorable="w14 w15 w16se w16cid w16 w16cex w16sdtdh w16du wp14">
   <w:abstractNum w:abstractNumId="0" w15:restartNumberingAfterBreak="0">
+    <w:nsid w:val="09F93D3F"/>
+    <w:multiLevelType w:val="hybridMultilevel"/>
+    <w:tmpl w:val="A2B226DA"/>
+    <w:lvl w:ilvl="0" w:tplc="1809000F">
+      <w:start w:val="1"/>
+      <w:numFmt w:val="decimal"/>
+      <w:lvlText w:val="%1."/>
+      <w:lvlJc w:val="left"/>
+      <w:pPr>
+        <w:ind w:left="720" w:hanging="360"/>
+      </w:pPr>
+      <w:rPr>
+        <w:rFonts w:hint="default"/>
+      </w:rPr>
+    </w:lvl>
+    <w:lvl w:ilvl="1" w:tplc="18090019" w:tentative="1">
+      <w:start w:val="1"/>
+      <w:numFmt w:val="lowerLetter"/>
+      <w:lvlText w:val="%2."/>
+      <w:lvlJc w:val="left"/>
+      <w:pPr>
+        <w:ind w:left="1440" w:hanging="360"/>
+      </w:pPr>
+    </w:lvl>
+    <w:lvl w:ilvl="2" w:tplc="1809001B" w:tentative="1">
+      <w:start w:val="1"/>
+      <w:numFmt w:val="lowerRoman"/>
+      <w:lvlText w:val="%3."/>
+      <w:lvlJc w:val="right"/>
+      <w:pPr>
+        <w:ind w:left="2160" w:hanging="180"/>
+      </w:pPr>
+    </w:lvl>
+    <w:lvl w:ilvl="3" w:tplc="1809000F" w:tentative="1">
+      <w:start w:val="1"/>
+      <w:numFmt w:val="decimal"/>
+      <w:lvlText w:val="%4."/>
+      <w:lvlJc w:val="left"/>
+      <w:pPr>
+        <w:ind w:left="2880" w:hanging="360"/>
+      </w:pPr>
+    </w:lvl>
+    <w:lvl w:ilvl="4" w:tplc="18090019" w:tentative="1">
+      <w:start w:val="1"/>
+      <w:numFmt w:val="lowerLetter"/>
+      <w:lvlText w:val="%5."/>
+      <w:lvlJc w:val="left"/>
+      <w:pPr>
+        <w:ind w:left="3600" w:hanging="360"/>
+      </w:pPr>
+    </w:lvl>
+    <w:lvl w:ilvl="5" w:tplc="1809001B" w:tentative="1">
+      <w:start w:val="1"/>
+      <w:numFmt w:val="lowerRoman"/>
+      <w:lvlText w:val="%6."/>
+      <w:lvlJc w:val="right"/>
+      <w:pPr>
+        <w:ind w:left="4320" w:hanging="180"/>
+      </w:pPr>
+    </w:lvl>
+    <w:lvl w:ilvl="6" w:tplc="1809000F" w:tentative="1">
+      <w:start w:val="1"/>
+      <w:numFmt w:val="decimal"/>
+      <w:lvlText w:val="%7."/>
+      <w:lvlJc w:val="left"/>
+      <w:pPr>
+        <w:ind w:left="5040" w:hanging="360"/>
+      </w:pPr>
+    </w:lvl>
+    <w:lvl w:ilvl="7" w:tplc="18090019" w:tentative="1">
+      <w:start w:val="1"/>
+      <w:numFmt w:val="lowerLetter"/>
+      <w:lvlText w:val="%8."/>
+      <w:lvlJc w:val="left"/>
+      <w:pPr>
+        <w:ind w:left="5760" w:hanging="360"/>
+      </w:pPr>
+    </w:lvl>
+    <w:lvl w:ilvl="8" w:tplc="1809001B" w:tentative="1">
+      <w:start w:val="1"/>
+      <w:numFmt w:val="lowerRoman"/>
+      <w:lvlText w:val="%9."/>
+      <w:lvlJc w:val="right"/>
+      <w:pPr>
+        <w:ind w:left="6480" w:hanging="180"/>
+      </w:pPr>
+    </w:lvl>
+  </w:abstractNum>
+  <w:abstractNum w:abstractNumId="1" w15:restartNumberingAfterBreak="0">
     <w:nsid w:val="0AEE0160"/>
     <w:multiLevelType w:val="hybridMultilevel"/>
     <w:tmpl w:val="DF626440"/>
@@ -2375,7 +2588,7 @@
       </w:rPr>
     </w:lvl>
   </w:abstractNum>
-  <w:abstractNum w:abstractNumId="1" w15:restartNumberingAfterBreak="0">
+  <w:abstractNum w:abstractNumId="2" w15:restartNumberingAfterBreak="0">
     <w:nsid w:val="1E986BC4"/>
     <w:multiLevelType w:val="hybridMultilevel"/>
     <w:tmpl w:val="C8B437D0"/>
@@ -2488,7 +2701,7 @@
       </w:rPr>
     </w:lvl>
   </w:abstractNum>
-  <w:abstractNum w:abstractNumId="2" w15:restartNumberingAfterBreak="0">
+  <w:abstractNum w:abstractNumId="3" w15:restartNumberingAfterBreak="0">
     <w:nsid w:val="622E4FE9"/>
     <w:multiLevelType w:val="hybridMultilevel"/>
     <w:tmpl w:val="C5D622F6"/>
@@ -2602,12 +2815,15 @@
     </w:lvl>
   </w:abstractNum>
   <w:num w:numId="1" w16cid:durableId="1783722468">
+    <w:abstractNumId w:val="2"/>
+  </w:num>
+  <w:num w:numId="2" w16cid:durableId="1623996790">
+    <w:abstractNumId w:val="3"/>
+  </w:num>
+  <w:num w:numId="3" w16cid:durableId="1478641926">
     <w:abstractNumId w:val="1"/>
   </w:num>
-  <w:num w:numId="2" w16cid:durableId="1623996790">
-    <w:abstractNumId w:val="2"/>
-  </w:num>
-  <w:num w:numId="3" w16cid:durableId="1478641926">
+  <w:num w:numId="4" w16cid:durableId="58748316">
     <w:abstractNumId w:val="0"/>
   </w:num>
 </w:numbering>
@@ -3033,7 +3249,6 @@
   <w:style w:type="character" w:default="1" w:styleId="DefaultParagraphFont">
     <w:name w:val="Default Paragraph Font"/>
     <w:uiPriority w:val="1"/>
-    <w:semiHidden/>
     <w:unhideWhenUsed/>
   </w:style>
   <w:style w:type="table" w:default="1" w:styleId="TableNormal">

</xml_diff>

<commit_message>
Backend setup - DB Front end - user authentication
Added backend/db setup, added frontend integration - user auth and register/login form updated to query db etc, fully working login/register now
</commit_message>
<xml_diff>
--- a/Project_Resources/FYP Project Proposal.docx
+++ b/Project_Resources/FYP Project Proposal.docx
@@ -145,12 +145,14 @@
           <w:sz w:val="36"/>
         </w:rPr>
       </w:pPr>
+      <w:proofErr w:type="spellStart"/>
       <w:r>
         <w:rPr>
           <w:sz w:val="36"/>
         </w:rPr>
         <w:t>MindCare</w:t>
       </w:r>
+      <w:proofErr w:type="spellEnd"/>
     </w:p>
     <w:p>
       <w:pPr>
@@ -1117,7 +1119,15 @@
     <w:p/>
     <w:p>
       <w:r>
-        <w:t xml:space="preserve">My application (MindCare) will be a Mental Health application that will allow you </w:t>
+        <w:t>My application (</w:t>
+      </w:r>
+      <w:proofErr w:type="spellStart"/>
+      <w:r>
+        <w:t>MindCare</w:t>
+      </w:r>
+      <w:proofErr w:type="spellEnd"/>
+      <w:r>
+        <w:t xml:space="preserve">) will be a Mental Health application that will allow you </w:t>
       </w:r>
       <w:r>
         <w:t>to</w:t>
@@ -1215,7 +1225,23 @@
     <w:p/>
     <w:p>
       <w:r>
-        <w:t>AI has been the face of the internet for quite some time now. Most large companies are adopting AI to make life easier for their employees and customers. I want to provide that same service to the public. I have experienced bad anxiety and stress but have never went up to others to speak about it. However, I have spoken to AI about it. AI being more than just a simple ChatBot has been attempted. Snapchat have introduced a friend in your friend’s list called “My Ai” which you can rename to whatever you want. He’s supposed to act as a friend that you have on snapchat. I’ve used the chatbot before however it felt so lifeless, the responses were not the best and it did not seem natural at all. Also snapchat is not tailored specifically to mental health so when trying to speak to it about mental health, it felt extremely unnatural and as if I was not in the right place to be speaking about this.</w:t>
+        <w:t xml:space="preserve">AI has been the face of the internet for quite some time now. Most large companies are adopting AI to make life easier for their employees and customers. I want to provide that same service to the public. I have experienced bad anxiety and stress but have never </w:t>
+      </w:r>
+      <w:proofErr w:type="gramStart"/>
+      <w:r>
+        <w:t>went</w:t>
+      </w:r>
+      <w:proofErr w:type="gramEnd"/>
+      <w:r>
+        <w:t xml:space="preserve"> up to others to speak about it. However, I have spoken to AI about it. AI being more than just a simple </w:t>
+      </w:r>
+      <w:proofErr w:type="spellStart"/>
+      <w:r>
+        <w:t>ChatBot</w:t>
+      </w:r>
+      <w:proofErr w:type="spellEnd"/>
+      <w:r>
+        <w:t xml:space="preserve"> has been attempted. Snapchat have introduced a friend in your friend’s list called “My Ai” which you can rename to whatever you want. He’s supposed to act as a friend that you have on snapchat. I’ve used the chatbot before however it felt so lifeless, the responses were not the best and it did not seem natural at all. Also snapchat is not tailored specifically to mental health so when trying to speak to it about mental health, it felt extremely unnatural and as if I was not in the right place to be speaking about this.</w:t>
       </w:r>
     </w:p>
     <w:p>
@@ -1301,7 +1327,15 @@
     <w:p/>
     <w:p>
       <w:r>
-        <w:t>There are a good few examples of the chatbot and AI implementations into a react/node.js project so for research on implementing there is a decent amount of resources available.</w:t>
+        <w:t xml:space="preserve">There are a good few examples of the chatbot and AI implementations into a react/node.js project so for research on implementing there is a decent </w:t>
+      </w:r>
+      <w:proofErr w:type="gramStart"/>
+      <w:r>
+        <w:t>amount</w:t>
+      </w:r>
+      <w:proofErr w:type="gramEnd"/>
+      <w:r>
+        <w:t xml:space="preserve"> of resources available.</w:t>
       </w:r>
       <w:r>
         <w:t xml:space="preserve"> </w:t>
@@ -1328,16 +1362,45 @@
     <w:p/>
     <w:p>
       <w:r>
-        <w:t>My proposed approach is to first look at existing websites that share the theme of my idea. Which I already have done, I want to see what positive and negatives they have to inspire my application. I also want to do research on behavioural patterns when it comes to users interacting on websites when in certain moods etc, studies based on what can calm a person’s anxiety visually etc. Using all this information I would like to then build my application to suit the needs of my audience. I will also research on those idea’s, find the best way of implementing them whether be an Api, node module, my own algorithm etc. I have already worked in react/node.js in my internship doing a lot of frontend so using react elements and modules for icons etc is something I want to do throughout my project. My main goal is to showcase the ability to make a complex application look professional and welcoming to people who want to improve their mental health.</w:t>
-      </w:r>
-    </w:p>
-    <w:p/>
-    <w:p>
-      <w:r>
-        <w:t xml:space="preserve">The implementation will be done mainly using react/node.js with a locally hosted database(once completed, I will try </w:t>
-      </w:r>
-      <w:r>
-        <w:t>dockerize my project and host it on a cloud server)</w:t>
+        <w:t xml:space="preserve">My proposed approach is to first look at existing websites that share the theme of my idea. Which I already have done, I want to see what positive and negatives they </w:t>
+      </w:r>
+      <w:proofErr w:type="gramStart"/>
+      <w:r>
+        <w:t>have to</w:t>
+      </w:r>
+      <w:proofErr w:type="gramEnd"/>
+      <w:r>
+        <w:t xml:space="preserve"> inspire my application. I also want to do research on behavioural patterns when it comes to users interacting on websites when in certain moods etc, studies based on what can calm a person’s anxiety visually etc. Using all this information I would like to then build my application to suit the needs of my audience. I will also research on those idea’s, find the best way of implementing them whether be an Api, node module, my own algorithm etc. I have already worked in react/node.js in my internship doing a lot of </w:t>
+      </w:r>
+      <w:proofErr w:type="gramStart"/>
+      <w:r>
+        <w:t>frontend</w:t>
+      </w:r>
+      <w:proofErr w:type="gramEnd"/>
+      <w:r>
+        <w:t xml:space="preserve"> so using react elements and modules for icons etc is something I want to do throughout my project. My main goal is to showcase the ability to make a complex application look professional and welcoming to people who want to improve their mental health.</w:t>
+      </w:r>
+    </w:p>
+    <w:p/>
+    <w:p>
+      <w:r>
+        <w:t xml:space="preserve">The implementation will be done mainly using react/node.js with a locally hosted </w:t>
+      </w:r>
+      <w:proofErr w:type="gramStart"/>
+      <w:r>
+        <w:t>database(</w:t>
+      </w:r>
+      <w:proofErr w:type="gramEnd"/>
+      <w:r>
+        <w:t xml:space="preserve">once completed, I will try </w:t>
+      </w:r>
+      <w:proofErr w:type="spellStart"/>
+      <w:r>
+        <w:t>dockerize</w:t>
+      </w:r>
+      <w:proofErr w:type="spellEnd"/>
+      <w:r>
+        <w:t xml:space="preserve"> my project and host it on a cloud server)</w:t>
       </w:r>
       <w:r>
         <w:t>.</w:t>
@@ -1352,25 +1415,59 @@
         <w:t>w</w:t>
       </w:r>
       <w:r>
-        <w:t xml:space="preserve">ill use github to document my work as I progress. </w:t>
+        <w:t xml:space="preserve">ill use </w:t>
+      </w:r>
+      <w:proofErr w:type="spellStart"/>
+      <w:r>
+        <w:t>github</w:t>
+      </w:r>
+      <w:proofErr w:type="spellEnd"/>
+      <w:r>
+        <w:t xml:space="preserve"> to document my work as I progress. </w:t>
       </w:r>
       <w:r>
         <w:t>I w</w:t>
       </w:r>
       <w:r>
-        <w:t>ill use the weekly logs as essentially what I have done and a change log to the application. My plan is to create a rough front-end, setup the back-end and database for the basic tasks such as signing in, saving conversations between user and chatbot</w:t>
+        <w:t xml:space="preserve">ill use the weekly logs as essentially what I have done and a change log to the application. My plan is to create a rough front-end, setup the </w:t>
+      </w:r>
+      <w:proofErr w:type="gramStart"/>
+      <w:r>
+        <w:t>back-end</w:t>
+      </w:r>
+      <w:proofErr w:type="gramEnd"/>
+      <w:r>
+        <w:t xml:space="preserve"> and database for the basic tasks such as signing in, saving conversations between user and chatbot</w:t>
       </w:r>
       <w:r>
         <w:t>(persistence)</w:t>
       </w:r>
       <w:r>
-        <w:t xml:space="preserve"> and also security (sessions). After that I want to expand on my other components such as the journal, diary, mood collection etc. This way I’ll break down my project into manageable milestones in which I can see progression  clearly.</w:t>
-      </w:r>
-    </w:p>
-    <w:p/>
-    <w:p>
-      <w:r>
-        <w:t xml:space="preserve">I am planning on working with problems I never have before and to implement components that I have never done so a lot of research and debugging will have to be done, from completely scrapping methods to redoing code I plan to challenge myself. This is where the testing and maintenance will come into play. I plan to test my application throughout it’s </w:t>
+        <w:t xml:space="preserve"> and also security (sessions). After that I want to expand on my other components such as the journal, diary, mood collection etc. This way I’ll break down my project into manageable milestones in which I can see </w:t>
+      </w:r>
+      <w:proofErr w:type="gramStart"/>
+      <w:r>
+        <w:t>progression  clearly</w:t>
+      </w:r>
+      <w:proofErr w:type="gramEnd"/>
+      <w:r>
+        <w:t>.</w:t>
+      </w:r>
+    </w:p>
+    <w:p/>
+    <w:p>
+      <w:r>
+        <w:t xml:space="preserve">I am planning on working with problems I never have before and to implement components that I have never done so a lot of research and debugging will have to be done, from completely scrapping methods to redoing code I plan to challenge myself. This is where the testing and maintenance will come into play. I plan to test my application throughout </w:t>
+      </w:r>
+      <w:proofErr w:type="spellStart"/>
+      <w:proofErr w:type="gramStart"/>
+      <w:r>
+        <w:t>it’s</w:t>
+      </w:r>
+      <w:proofErr w:type="spellEnd"/>
+      <w:proofErr w:type="gramEnd"/>
+      <w:r>
+        <w:t xml:space="preserve"> </w:t>
       </w:r>
       <w:r>
         <w:lastRenderedPageBreak/>
@@ -1404,16 +1501,6 @@
           <w:color w:val="767171" w:themeColor="background2" w:themeShade="80"/>
         </w:rPr>
         <w:t xml:space="preserve"> </w:t>
-      </w:r>
-    </w:p>
-    <w:p>
-      <w:r>
-        <w:t>Hints:</w:t>
-      </w:r>
-    </w:p>
-    <w:p>
-      <w:r>
-        <w:t>What are your project deliverables?</w:t>
       </w:r>
     </w:p>
     <w:p/>
@@ -1492,7 +1579,7 @@
         </w:numPr>
       </w:pPr>
       <w:r>
-        <w:t>Persistence</w:t>
+        <w:t>Sleep tracking</w:t>
       </w:r>
     </w:p>
     <w:p>
@@ -1504,7 +1591,7 @@
         </w:numPr>
       </w:pPr>
       <w:r>
-        <w:t>Front-end UI</w:t>
+        <w:t>Positive Moments Sharing</w:t>
       </w:r>
     </w:p>
     <w:p>
@@ -1516,7 +1603,7 @@
         </w:numPr>
       </w:pPr>
       <w:r>
-        <w:t xml:space="preserve">Backend </w:t>
+        <w:t>SOS mode</w:t>
       </w:r>
     </w:p>
     <w:p>
@@ -1528,7 +1615,7 @@
         </w:numPr>
       </w:pPr>
       <w:r>
-        <w:t>Database</w:t>
+        <w:t>Persistence</w:t>
       </w:r>
     </w:p>
     <w:p>
@@ -1540,7 +1627,7 @@
         </w:numPr>
       </w:pPr>
       <w:r>
-        <w:t>SOS mode</w:t>
+        <w:t>Front-end UI</w:t>
       </w:r>
     </w:p>
     <w:p>
@@ -1552,7 +1639,7 @@
         </w:numPr>
       </w:pPr>
       <w:r>
-        <w:t>Sleep tracking</w:t>
+        <w:t xml:space="preserve">Backend </w:t>
       </w:r>
     </w:p>
     <w:p>
@@ -1564,10 +1651,9 @@
         </w:numPr>
       </w:pPr>
       <w:r>
-        <w:t>Positive Moments Sharing</w:t>
-      </w:r>
-    </w:p>
-    <w:p/>
+        <w:t>Database</w:t>
+      </w:r>
+    </w:p>
     <w:p/>
     <w:p/>
     <w:p>
@@ -1666,7 +1752,6 @@
           <w:i/>
           <w:color w:val="767171" w:themeColor="background2" w:themeShade="80"/>
         </w:rPr>
-        <w:lastRenderedPageBreak/>
         <w:br w:type="page"/>
       </w:r>
     </w:p>
@@ -3249,6 +3334,7 @@
   <w:style w:type="character" w:default="1" w:styleId="DefaultParagraphFont">
     <w:name w:val="Default Paragraph Font"/>
     <w:uiPriority w:val="1"/>
+    <w:semiHidden/>
     <w:unhideWhenUsed/>
   </w:style>
   <w:style w:type="table" w:default="1" w:styleId="TableNormal">

</xml_diff>

<commit_message>
Simple Homepage, Chat saving through DB - complex
</commit_message>
<xml_diff>
--- a/Project_Resources/FYP Project Proposal.docx
+++ b/Project_Resources/FYP Project Proposal.docx
@@ -1127,7 +1127,13 @@
       </w:r>
       <w:proofErr w:type="spellEnd"/>
       <w:r>
-        <w:t xml:space="preserve">) will be a Mental Health application that will allow you </w:t>
+        <w:t xml:space="preserve">) will be a </w:t>
+      </w:r>
+      <w:r>
+        <w:t xml:space="preserve">Web based </w:t>
+      </w:r>
+      <w:r>
+        <w:t xml:space="preserve">Mental Health application that will allow you </w:t>
       </w:r>
       <w:r>
         <w:t>to</w:t>
@@ -1154,16 +1160,13 @@
         <w:t>Essentially, I want to create a web application, easily accessible to all where if you’re feeling some sort of stress or even feeling amazing, you have an application where you don’t have to be alone, you can speak to an AI, create logs in your journal, daily tasks, mood charts, panic button. It’ll work by allowing users to sign in through username/</w:t>
       </w:r>
       <w:r>
-        <w:t>password (</w:t>
-      </w:r>
-      <w:r>
-        <w:t xml:space="preserve">no one wants to sign up with an email and 10 other details while feeling </w:t>
-      </w:r>
-      <w:r>
-        <w:t>stressed</w:t>
-      </w:r>
-      <w:r>
-        <w:t>) where they then will be brought to a homepage where they will have a multitude of components to work with on their journey</w:t>
+        <w:t xml:space="preserve">password </w:t>
+      </w:r>
+      <w:r>
+        <w:t xml:space="preserve">and an email – no newsletters, not too much private information, </w:t>
+      </w:r>
+      <w:r>
+        <w:t>where they then will be brought to a homepage where they will have a multitude of components to work with on their journey</w:t>
       </w:r>
       <w:r>
         <w:t xml:space="preserve"> to a clearer mind</w:t>
@@ -1187,13 +1190,7 @@
         <w:t>ChatGPT</w:t>
       </w:r>
       <w:r>
-        <w:t xml:space="preserve"> you’re not feeling well or </w:t>
-      </w:r>
-      <w:r>
-        <w:t>Gemini</w:t>
-      </w:r>
-      <w:r>
-        <w:t>. I want to provide them with a multitude of tools alongside the chatbot to help people.</w:t>
+        <w:t xml:space="preserve"> you’re not feeling well. I want to provide them with a multitude of tools alongside the chatbot to help people.</w:t>
       </w:r>
     </w:p>
     <w:p/>
@@ -1471,7 +1468,19 @@
       </w:r>
       <w:r>
         <w:lastRenderedPageBreak/>
-        <w:t>development and at the end use testing such as unit testing to test the application in every scenario possible. As a mental health application, security is key, such as preventing SQL injections and user’s information safe as it will be very personal(encryption).</w:t>
+        <w:t>development and at the end use testing such as unit testing</w:t>
+      </w:r>
+      <w:r>
+        <w:t xml:space="preserve"> and user testing</w:t>
+      </w:r>
+      <w:r>
+        <w:t xml:space="preserve"> to test the application in every scenario possible. As a mental health application, security is key, such as preventing SQL injections and </w:t>
+      </w:r>
+      <w:r>
+        <w:t xml:space="preserve">keeping </w:t>
+      </w:r>
+      <w:r>
+        <w:t>user’s information safe as it will be very personal(encryption).</w:t>
       </w:r>
     </w:p>
     <w:p/>
@@ -1545,6 +1554,9 @@
       <w:r>
         <w:t>Daily Tasks/Reminders</w:t>
       </w:r>
+      <w:r>
+        <w:t>/AI generated</w:t>
+      </w:r>
     </w:p>
     <w:p>
       <w:pPr>
@@ -1683,17 +1695,178 @@
     </w:p>
     <w:p>
       <w:r>
-        <w:t>Hints:</w:t>
-      </w:r>
-    </w:p>
-    <w:p>
-      <w:r>
-        <w:t>What technical components are needed to deliver this project?</w:t>
-      </w:r>
-    </w:p>
-    <w:p>
-      <w:r>
-        <w:t>Hardware / Software / Infrastructure?</w:t>
+        <w:t xml:space="preserve">Hardware: </w:t>
+      </w:r>
+    </w:p>
+    <w:p>
+      <w:pPr>
+        <w:pStyle w:val="ListParagraph"/>
+        <w:numPr>
+          <w:ilvl w:val="0"/>
+          <w:numId w:val="7"/>
+        </w:numPr>
+      </w:pPr>
+      <w:r>
+        <w:t>Laptop</w:t>
+      </w:r>
+    </w:p>
+    <w:p/>
+    <w:p>
+      <w:r>
+        <w:t>Software:</w:t>
+      </w:r>
+    </w:p>
+    <w:p>
+      <w:pPr>
+        <w:pStyle w:val="ListParagraph"/>
+        <w:numPr>
+          <w:ilvl w:val="0"/>
+          <w:numId w:val="7"/>
+        </w:numPr>
+      </w:pPr>
+      <w:r>
+        <w:t>Windows</w:t>
+      </w:r>
+    </w:p>
+    <w:p>
+      <w:pPr>
+        <w:pStyle w:val="ListParagraph"/>
+        <w:numPr>
+          <w:ilvl w:val="0"/>
+          <w:numId w:val="7"/>
+        </w:numPr>
+      </w:pPr>
+      <w:r>
+        <w:t>VSC</w:t>
+      </w:r>
+    </w:p>
+    <w:p>
+      <w:pPr>
+        <w:pStyle w:val="ListParagraph"/>
+        <w:numPr>
+          <w:ilvl w:val="0"/>
+          <w:numId w:val="7"/>
+        </w:numPr>
+      </w:pPr>
+      <w:proofErr w:type="spellStart"/>
+      <w:r>
+        <w:t>Github</w:t>
+      </w:r>
+      <w:proofErr w:type="spellEnd"/>
+    </w:p>
+    <w:p>
+      <w:pPr>
+        <w:pStyle w:val="ListParagraph"/>
+        <w:numPr>
+          <w:ilvl w:val="0"/>
+          <w:numId w:val="7"/>
+        </w:numPr>
+      </w:pPr>
+      <w:proofErr w:type="spellStart"/>
+      <w:r>
+        <w:t>Npm</w:t>
+      </w:r>
+      <w:proofErr w:type="spellEnd"/>
+    </w:p>
+    <w:p>
+      <w:pPr>
+        <w:pStyle w:val="ListParagraph"/>
+        <w:numPr>
+          <w:ilvl w:val="0"/>
+          <w:numId w:val="7"/>
+        </w:numPr>
+      </w:pPr>
+      <w:r>
+        <w:t>React – many imports of modules etc - frontend</w:t>
+      </w:r>
+    </w:p>
+    <w:p>
+      <w:pPr>
+        <w:pStyle w:val="ListParagraph"/>
+        <w:numPr>
+          <w:ilvl w:val="0"/>
+          <w:numId w:val="7"/>
+        </w:numPr>
+      </w:pPr>
+      <w:r>
+        <w:t xml:space="preserve">Node – endpoints – </w:t>
+      </w:r>
+      <w:proofErr w:type="spellStart"/>
+      <w:r>
+        <w:t>api</w:t>
+      </w:r>
+      <w:proofErr w:type="spellEnd"/>
+      <w:r>
+        <w:t xml:space="preserve"> - backend</w:t>
+      </w:r>
+    </w:p>
+    <w:p>
+      <w:pPr>
+        <w:pStyle w:val="ListParagraph"/>
+        <w:numPr>
+          <w:ilvl w:val="0"/>
+          <w:numId w:val="7"/>
+        </w:numPr>
+      </w:pPr>
+      <w:r>
+        <w:t>AI/ML API</w:t>
+      </w:r>
+    </w:p>
+    <w:p>
+      <w:pPr>
+        <w:pStyle w:val="ListParagraph"/>
+        <w:numPr>
+          <w:ilvl w:val="0"/>
+          <w:numId w:val="7"/>
+        </w:numPr>
+      </w:pPr>
+      <w:proofErr w:type="spellStart"/>
+      <w:r>
+        <w:t>PostgresSQL</w:t>
+      </w:r>
+      <w:proofErr w:type="spellEnd"/>
+    </w:p>
+    <w:p/>
+    <w:p>
+      <w:r>
+        <w:t>Infrastructure:</w:t>
+      </w:r>
+    </w:p>
+    <w:p>
+      <w:pPr>
+        <w:pStyle w:val="ListParagraph"/>
+        <w:numPr>
+          <w:ilvl w:val="0"/>
+          <w:numId w:val="8"/>
+        </w:numPr>
+      </w:pPr>
+      <w:r>
+        <w:t>Frontend/Backend Hosting</w:t>
+      </w:r>
+    </w:p>
+    <w:p>
+      <w:pPr>
+        <w:pStyle w:val="ListParagraph"/>
+        <w:numPr>
+          <w:ilvl w:val="0"/>
+          <w:numId w:val="8"/>
+        </w:numPr>
+      </w:pPr>
+      <w:r>
+        <w:t>Heroku – DB</w:t>
+      </w:r>
+    </w:p>
+    <w:p>
+      <w:pPr>
+        <w:pStyle w:val="ListParagraph"/>
+        <w:numPr>
+          <w:ilvl w:val="0"/>
+          <w:numId w:val="8"/>
+        </w:numPr>
+      </w:pPr>
+      <w:r>
+        <w:lastRenderedPageBreak/>
+        <w:t>Domain name – possible</w:t>
       </w:r>
     </w:p>
     <w:p/>
@@ -1725,14 +1898,70 @@
       </w:r>
       <w:bookmarkEnd w:id="5"/>
     </w:p>
-    <w:p>
-      <w:r>
-        <w:t xml:space="preserve">Summary of the </w:t>
-      </w:r>
-      <w:r>
-        <w:t>project idea</w:t>
-      </w:r>
-    </w:p>
+    <w:p/>
+    <w:p>
+      <w:r>
+        <w:t>In conclusion, my application</w:t>
+      </w:r>
+      <w:r>
+        <w:t xml:space="preserve"> </w:t>
+      </w:r>
+      <w:r>
+        <w:t>(</w:t>
+      </w:r>
+      <w:proofErr w:type="spellStart"/>
+      <w:r>
+        <w:t>Mindcare</w:t>
+      </w:r>
+      <w:proofErr w:type="spellEnd"/>
+      <w:r>
+        <w:t xml:space="preserve">) aims to transform mental health support by providing an easy-to-use, web application accessible to everyone. By integrating an AI-powered chatbot with features like journaling, daily tasks, mood tracking, sleep monitoring, and sharing positive moments, </w:t>
+      </w:r>
+      <w:proofErr w:type="spellStart"/>
+      <w:r>
+        <w:t>MindCare</w:t>
+      </w:r>
+      <w:proofErr w:type="spellEnd"/>
+      <w:r>
+        <w:t xml:space="preserve"> offers multiple tools to help users manage stress and anxiety effectively. The application's focus on being free, user-friendly, and secure ensures that individuals can access the support they need in a safe environment.</w:t>
+      </w:r>
+    </w:p>
+    <w:p/>
+    <w:p>
+      <w:proofErr w:type="spellStart"/>
+      <w:r>
+        <w:t>MindCare</w:t>
+      </w:r>
+      <w:proofErr w:type="spellEnd"/>
+      <w:r>
+        <w:t xml:space="preserve"> is built on a strong technical foundation, utilizing modern hardware, advanced software technologies, and scalable infrastructure to ensure reliability and security. With a well-planned development process, ongoing testing, and continuous improvements, </w:t>
+      </w:r>
+      <w:proofErr w:type="spellStart"/>
+      <w:r>
+        <w:t>MindCare</w:t>
+      </w:r>
+      <w:proofErr w:type="spellEnd"/>
+      <w:r>
+        <w:t xml:space="preserve"> is designed to deliver a high-quality and impactful solution. By addressing the limitations of existing mental health chatbots and adding valuable features, </w:t>
+      </w:r>
+      <w:proofErr w:type="spellStart"/>
+      <w:r>
+        <w:t>MindCare</w:t>
+      </w:r>
+      <w:proofErr w:type="spellEnd"/>
+      <w:r>
+        <w:t xml:space="preserve"> stands out as a dedicated platform for mental well-being. Ultimately, </w:t>
+      </w:r>
+      <w:proofErr w:type="spellStart"/>
+      <w:r>
+        <w:t>MindCare</w:t>
+      </w:r>
+      <w:proofErr w:type="spellEnd"/>
+      <w:r>
+        <w:t xml:space="preserve"> seeks to guide individuals to take control of their mental health, making therapy more accessible and effective through technology.</w:t>
+      </w:r>
+    </w:p>
+    <w:p/>
     <w:p/>
     <w:p/>
     <w:p/>
@@ -2674,6 +2903,119 @@
     </w:lvl>
   </w:abstractNum>
   <w:abstractNum w:abstractNumId="2" w15:restartNumberingAfterBreak="0">
+    <w:nsid w:val="1D601DC2"/>
+    <w:multiLevelType w:val="hybridMultilevel"/>
+    <w:tmpl w:val="BD18EA7A"/>
+    <w:lvl w:ilvl="0" w:tplc="18090001">
+      <w:start w:val="1"/>
+      <w:numFmt w:val="bullet"/>
+      <w:lvlText w:val=""/>
+      <w:lvlJc w:val="left"/>
+      <w:pPr>
+        <w:ind w:left="720" w:hanging="360"/>
+      </w:pPr>
+      <w:rPr>
+        <w:rFonts w:ascii="Symbol" w:hAnsi="Symbol" w:hint="default"/>
+      </w:rPr>
+    </w:lvl>
+    <w:lvl w:ilvl="1" w:tplc="18090003" w:tentative="1">
+      <w:start w:val="1"/>
+      <w:numFmt w:val="bullet"/>
+      <w:lvlText w:val="o"/>
+      <w:lvlJc w:val="left"/>
+      <w:pPr>
+        <w:ind w:left="1440" w:hanging="360"/>
+      </w:pPr>
+      <w:rPr>
+        <w:rFonts w:ascii="Courier New" w:hAnsi="Courier New" w:cs="Courier New" w:hint="default"/>
+      </w:rPr>
+    </w:lvl>
+    <w:lvl w:ilvl="2" w:tplc="18090005" w:tentative="1">
+      <w:start w:val="1"/>
+      <w:numFmt w:val="bullet"/>
+      <w:lvlText w:val=""/>
+      <w:lvlJc w:val="left"/>
+      <w:pPr>
+        <w:ind w:left="2160" w:hanging="360"/>
+      </w:pPr>
+      <w:rPr>
+        <w:rFonts w:ascii="Wingdings" w:hAnsi="Wingdings" w:hint="default"/>
+      </w:rPr>
+    </w:lvl>
+    <w:lvl w:ilvl="3" w:tplc="18090001" w:tentative="1">
+      <w:start w:val="1"/>
+      <w:numFmt w:val="bullet"/>
+      <w:lvlText w:val=""/>
+      <w:lvlJc w:val="left"/>
+      <w:pPr>
+        <w:ind w:left="2880" w:hanging="360"/>
+      </w:pPr>
+      <w:rPr>
+        <w:rFonts w:ascii="Symbol" w:hAnsi="Symbol" w:hint="default"/>
+      </w:rPr>
+    </w:lvl>
+    <w:lvl w:ilvl="4" w:tplc="18090003" w:tentative="1">
+      <w:start w:val="1"/>
+      <w:numFmt w:val="bullet"/>
+      <w:lvlText w:val="o"/>
+      <w:lvlJc w:val="left"/>
+      <w:pPr>
+        <w:ind w:left="3600" w:hanging="360"/>
+      </w:pPr>
+      <w:rPr>
+        <w:rFonts w:ascii="Courier New" w:hAnsi="Courier New" w:cs="Courier New" w:hint="default"/>
+      </w:rPr>
+    </w:lvl>
+    <w:lvl w:ilvl="5" w:tplc="18090005" w:tentative="1">
+      <w:start w:val="1"/>
+      <w:numFmt w:val="bullet"/>
+      <w:lvlText w:val=""/>
+      <w:lvlJc w:val="left"/>
+      <w:pPr>
+        <w:ind w:left="4320" w:hanging="360"/>
+      </w:pPr>
+      <w:rPr>
+        <w:rFonts w:ascii="Wingdings" w:hAnsi="Wingdings" w:hint="default"/>
+      </w:rPr>
+    </w:lvl>
+    <w:lvl w:ilvl="6" w:tplc="18090001" w:tentative="1">
+      <w:start w:val="1"/>
+      <w:numFmt w:val="bullet"/>
+      <w:lvlText w:val=""/>
+      <w:lvlJc w:val="left"/>
+      <w:pPr>
+        <w:ind w:left="5040" w:hanging="360"/>
+      </w:pPr>
+      <w:rPr>
+        <w:rFonts w:ascii="Symbol" w:hAnsi="Symbol" w:hint="default"/>
+      </w:rPr>
+    </w:lvl>
+    <w:lvl w:ilvl="7" w:tplc="18090003" w:tentative="1">
+      <w:start w:val="1"/>
+      <w:numFmt w:val="bullet"/>
+      <w:lvlText w:val="o"/>
+      <w:lvlJc w:val="left"/>
+      <w:pPr>
+        <w:ind w:left="5760" w:hanging="360"/>
+      </w:pPr>
+      <w:rPr>
+        <w:rFonts w:ascii="Courier New" w:hAnsi="Courier New" w:cs="Courier New" w:hint="default"/>
+      </w:rPr>
+    </w:lvl>
+    <w:lvl w:ilvl="8" w:tplc="18090005" w:tentative="1">
+      <w:start w:val="1"/>
+      <w:numFmt w:val="bullet"/>
+      <w:lvlText w:val=""/>
+      <w:lvlJc w:val="left"/>
+      <w:pPr>
+        <w:ind w:left="6480" w:hanging="360"/>
+      </w:pPr>
+      <w:rPr>
+        <w:rFonts w:ascii="Wingdings" w:hAnsi="Wingdings" w:hint="default"/>
+      </w:rPr>
+    </w:lvl>
+  </w:abstractNum>
+  <w:abstractNum w:abstractNumId="3" w15:restartNumberingAfterBreak="0">
     <w:nsid w:val="1E986BC4"/>
     <w:multiLevelType w:val="hybridMultilevel"/>
     <w:tmpl w:val="C8B437D0"/>
@@ -2786,7 +3128,346 @@
       </w:rPr>
     </w:lvl>
   </w:abstractNum>
-  <w:abstractNum w:abstractNumId="3" w15:restartNumberingAfterBreak="0">
+  <w:abstractNum w:abstractNumId="4" w15:restartNumberingAfterBreak="0">
+    <w:nsid w:val="32DC5E37"/>
+    <w:multiLevelType w:val="hybridMultilevel"/>
+    <w:tmpl w:val="CD2212BA"/>
+    <w:lvl w:ilvl="0" w:tplc="18090001">
+      <w:start w:val="1"/>
+      <w:numFmt w:val="bullet"/>
+      <w:lvlText w:val=""/>
+      <w:lvlJc w:val="left"/>
+      <w:pPr>
+        <w:ind w:left="720" w:hanging="360"/>
+      </w:pPr>
+      <w:rPr>
+        <w:rFonts w:ascii="Symbol" w:hAnsi="Symbol" w:hint="default"/>
+      </w:rPr>
+    </w:lvl>
+    <w:lvl w:ilvl="1" w:tplc="18090003" w:tentative="1">
+      <w:start w:val="1"/>
+      <w:numFmt w:val="bullet"/>
+      <w:lvlText w:val="o"/>
+      <w:lvlJc w:val="left"/>
+      <w:pPr>
+        <w:ind w:left="1440" w:hanging="360"/>
+      </w:pPr>
+      <w:rPr>
+        <w:rFonts w:ascii="Courier New" w:hAnsi="Courier New" w:cs="Courier New" w:hint="default"/>
+      </w:rPr>
+    </w:lvl>
+    <w:lvl w:ilvl="2" w:tplc="18090005" w:tentative="1">
+      <w:start w:val="1"/>
+      <w:numFmt w:val="bullet"/>
+      <w:lvlText w:val=""/>
+      <w:lvlJc w:val="left"/>
+      <w:pPr>
+        <w:ind w:left="2160" w:hanging="360"/>
+      </w:pPr>
+      <w:rPr>
+        <w:rFonts w:ascii="Wingdings" w:hAnsi="Wingdings" w:hint="default"/>
+      </w:rPr>
+    </w:lvl>
+    <w:lvl w:ilvl="3" w:tplc="18090001" w:tentative="1">
+      <w:start w:val="1"/>
+      <w:numFmt w:val="bullet"/>
+      <w:lvlText w:val=""/>
+      <w:lvlJc w:val="left"/>
+      <w:pPr>
+        <w:ind w:left="2880" w:hanging="360"/>
+      </w:pPr>
+      <w:rPr>
+        <w:rFonts w:ascii="Symbol" w:hAnsi="Symbol" w:hint="default"/>
+      </w:rPr>
+    </w:lvl>
+    <w:lvl w:ilvl="4" w:tplc="18090003" w:tentative="1">
+      <w:start w:val="1"/>
+      <w:numFmt w:val="bullet"/>
+      <w:lvlText w:val="o"/>
+      <w:lvlJc w:val="left"/>
+      <w:pPr>
+        <w:ind w:left="3600" w:hanging="360"/>
+      </w:pPr>
+      <w:rPr>
+        <w:rFonts w:ascii="Courier New" w:hAnsi="Courier New" w:cs="Courier New" w:hint="default"/>
+      </w:rPr>
+    </w:lvl>
+    <w:lvl w:ilvl="5" w:tplc="18090005" w:tentative="1">
+      <w:start w:val="1"/>
+      <w:numFmt w:val="bullet"/>
+      <w:lvlText w:val=""/>
+      <w:lvlJc w:val="left"/>
+      <w:pPr>
+        <w:ind w:left="4320" w:hanging="360"/>
+      </w:pPr>
+      <w:rPr>
+        <w:rFonts w:ascii="Wingdings" w:hAnsi="Wingdings" w:hint="default"/>
+      </w:rPr>
+    </w:lvl>
+    <w:lvl w:ilvl="6" w:tplc="18090001" w:tentative="1">
+      <w:start w:val="1"/>
+      <w:numFmt w:val="bullet"/>
+      <w:lvlText w:val=""/>
+      <w:lvlJc w:val="left"/>
+      <w:pPr>
+        <w:ind w:left="5040" w:hanging="360"/>
+      </w:pPr>
+      <w:rPr>
+        <w:rFonts w:ascii="Symbol" w:hAnsi="Symbol" w:hint="default"/>
+      </w:rPr>
+    </w:lvl>
+    <w:lvl w:ilvl="7" w:tplc="18090003" w:tentative="1">
+      <w:start w:val="1"/>
+      <w:numFmt w:val="bullet"/>
+      <w:lvlText w:val="o"/>
+      <w:lvlJc w:val="left"/>
+      <w:pPr>
+        <w:ind w:left="5760" w:hanging="360"/>
+      </w:pPr>
+      <w:rPr>
+        <w:rFonts w:ascii="Courier New" w:hAnsi="Courier New" w:cs="Courier New" w:hint="default"/>
+      </w:rPr>
+    </w:lvl>
+    <w:lvl w:ilvl="8" w:tplc="18090005" w:tentative="1">
+      <w:start w:val="1"/>
+      <w:numFmt w:val="bullet"/>
+      <w:lvlText w:val=""/>
+      <w:lvlJc w:val="left"/>
+      <w:pPr>
+        <w:ind w:left="6480" w:hanging="360"/>
+      </w:pPr>
+      <w:rPr>
+        <w:rFonts w:ascii="Wingdings" w:hAnsi="Wingdings" w:hint="default"/>
+      </w:rPr>
+    </w:lvl>
+  </w:abstractNum>
+  <w:abstractNum w:abstractNumId="5" w15:restartNumberingAfterBreak="0">
+    <w:nsid w:val="3DCA2D78"/>
+    <w:multiLevelType w:val="hybridMultilevel"/>
+    <w:tmpl w:val="2F821128"/>
+    <w:lvl w:ilvl="0" w:tplc="18090001">
+      <w:start w:val="1"/>
+      <w:numFmt w:val="bullet"/>
+      <w:lvlText w:val=""/>
+      <w:lvlJc w:val="left"/>
+      <w:pPr>
+        <w:ind w:left="720" w:hanging="360"/>
+      </w:pPr>
+      <w:rPr>
+        <w:rFonts w:ascii="Symbol" w:hAnsi="Symbol" w:hint="default"/>
+      </w:rPr>
+    </w:lvl>
+    <w:lvl w:ilvl="1" w:tplc="18090003" w:tentative="1">
+      <w:start w:val="1"/>
+      <w:numFmt w:val="bullet"/>
+      <w:lvlText w:val="o"/>
+      <w:lvlJc w:val="left"/>
+      <w:pPr>
+        <w:ind w:left="1440" w:hanging="360"/>
+      </w:pPr>
+      <w:rPr>
+        <w:rFonts w:ascii="Courier New" w:hAnsi="Courier New" w:cs="Courier New" w:hint="default"/>
+      </w:rPr>
+    </w:lvl>
+    <w:lvl w:ilvl="2" w:tplc="18090005" w:tentative="1">
+      <w:start w:val="1"/>
+      <w:numFmt w:val="bullet"/>
+      <w:lvlText w:val=""/>
+      <w:lvlJc w:val="left"/>
+      <w:pPr>
+        <w:ind w:left="2160" w:hanging="360"/>
+      </w:pPr>
+      <w:rPr>
+        <w:rFonts w:ascii="Wingdings" w:hAnsi="Wingdings" w:hint="default"/>
+      </w:rPr>
+    </w:lvl>
+    <w:lvl w:ilvl="3" w:tplc="18090001" w:tentative="1">
+      <w:start w:val="1"/>
+      <w:numFmt w:val="bullet"/>
+      <w:lvlText w:val=""/>
+      <w:lvlJc w:val="left"/>
+      <w:pPr>
+        <w:ind w:left="2880" w:hanging="360"/>
+      </w:pPr>
+      <w:rPr>
+        <w:rFonts w:ascii="Symbol" w:hAnsi="Symbol" w:hint="default"/>
+      </w:rPr>
+    </w:lvl>
+    <w:lvl w:ilvl="4" w:tplc="18090003" w:tentative="1">
+      <w:start w:val="1"/>
+      <w:numFmt w:val="bullet"/>
+      <w:lvlText w:val="o"/>
+      <w:lvlJc w:val="left"/>
+      <w:pPr>
+        <w:ind w:left="3600" w:hanging="360"/>
+      </w:pPr>
+      <w:rPr>
+        <w:rFonts w:ascii="Courier New" w:hAnsi="Courier New" w:cs="Courier New" w:hint="default"/>
+      </w:rPr>
+    </w:lvl>
+    <w:lvl w:ilvl="5" w:tplc="18090005" w:tentative="1">
+      <w:start w:val="1"/>
+      <w:numFmt w:val="bullet"/>
+      <w:lvlText w:val=""/>
+      <w:lvlJc w:val="left"/>
+      <w:pPr>
+        <w:ind w:left="4320" w:hanging="360"/>
+      </w:pPr>
+      <w:rPr>
+        <w:rFonts w:ascii="Wingdings" w:hAnsi="Wingdings" w:hint="default"/>
+      </w:rPr>
+    </w:lvl>
+    <w:lvl w:ilvl="6" w:tplc="18090001" w:tentative="1">
+      <w:start w:val="1"/>
+      <w:numFmt w:val="bullet"/>
+      <w:lvlText w:val=""/>
+      <w:lvlJc w:val="left"/>
+      <w:pPr>
+        <w:ind w:left="5040" w:hanging="360"/>
+      </w:pPr>
+      <w:rPr>
+        <w:rFonts w:ascii="Symbol" w:hAnsi="Symbol" w:hint="default"/>
+      </w:rPr>
+    </w:lvl>
+    <w:lvl w:ilvl="7" w:tplc="18090003" w:tentative="1">
+      <w:start w:val="1"/>
+      <w:numFmt w:val="bullet"/>
+      <w:lvlText w:val="o"/>
+      <w:lvlJc w:val="left"/>
+      <w:pPr>
+        <w:ind w:left="5760" w:hanging="360"/>
+      </w:pPr>
+      <w:rPr>
+        <w:rFonts w:ascii="Courier New" w:hAnsi="Courier New" w:cs="Courier New" w:hint="default"/>
+      </w:rPr>
+    </w:lvl>
+    <w:lvl w:ilvl="8" w:tplc="18090005" w:tentative="1">
+      <w:start w:val="1"/>
+      <w:numFmt w:val="bullet"/>
+      <w:lvlText w:val=""/>
+      <w:lvlJc w:val="left"/>
+      <w:pPr>
+        <w:ind w:left="6480" w:hanging="360"/>
+      </w:pPr>
+      <w:rPr>
+        <w:rFonts w:ascii="Wingdings" w:hAnsi="Wingdings" w:hint="default"/>
+      </w:rPr>
+    </w:lvl>
+  </w:abstractNum>
+  <w:abstractNum w:abstractNumId="6" w15:restartNumberingAfterBreak="0">
+    <w:nsid w:val="5A6358C6"/>
+    <w:multiLevelType w:val="hybridMultilevel"/>
+    <w:tmpl w:val="C2E8F40E"/>
+    <w:lvl w:ilvl="0" w:tplc="18090001">
+      <w:start w:val="1"/>
+      <w:numFmt w:val="bullet"/>
+      <w:lvlText w:val=""/>
+      <w:lvlJc w:val="left"/>
+      <w:pPr>
+        <w:ind w:left="720" w:hanging="360"/>
+      </w:pPr>
+      <w:rPr>
+        <w:rFonts w:ascii="Symbol" w:hAnsi="Symbol" w:hint="default"/>
+      </w:rPr>
+    </w:lvl>
+    <w:lvl w:ilvl="1" w:tplc="18090003" w:tentative="1">
+      <w:start w:val="1"/>
+      <w:numFmt w:val="bullet"/>
+      <w:lvlText w:val="o"/>
+      <w:lvlJc w:val="left"/>
+      <w:pPr>
+        <w:ind w:left="1440" w:hanging="360"/>
+      </w:pPr>
+      <w:rPr>
+        <w:rFonts w:ascii="Courier New" w:hAnsi="Courier New" w:cs="Courier New" w:hint="default"/>
+      </w:rPr>
+    </w:lvl>
+    <w:lvl w:ilvl="2" w:tplc="18090005" w:tentative="1">
+      <w:start w:val="1"/>
+      <w:numFmt w:val="bullet"/>
+      <w:lvlText w:val=""/>
+      <w:lvlJc w:val="left"/>
+      <w:pPr>
+        <w:ind w:left="2160" w:hanging="360"/>
+      </w:pPr>
+      <w:rPr>
+        <w:rFonts w:ascii="Wingdings" w:hAnsi="Wingdings" w:hint="default"/>
+      </w:rPr>
+    </w:lvl>
+    <w:lvl w:ilvl="3" w:tplc="18090001" w:tentative="1">
+      <w:start w:val="1"/>
+      <w:numFmt w:val="bullet"/>
+      <w:lvlText w:val=""/>
+      <w:lvlJc w:val="left"/>
+      <w:pPr>
+        <w:ind w:left="2880" w:hanging="360"/>
+      </w:pPr>
+      <w:rPr>
+        <w:rFonts w:ascii="Symbol" w:hAnsi="Symbol" w:hint="default"/>
+      </w:rPr>
+    </w:lvl>
+    <w:lvl w:ilvl="4" w:tplc="18090003" w:tentative="1">
+      <w:start w:val="1"/>
+      <w:numFmt w:val="bullet"/>
+      <w:lvlText w:val="o"/>
+      <w:lvlJc w:val="left"/>
+      <w:pPr>
+        <w:ind w:left="3600" w:hanging="360"/>
+      </w:pPr>
+      <w:rPr>
+        <w:rFonts w:ascii="Courier New" w:hAnsi="Courier New" w:cs="Courier New" w:hint="default"/>
+      </w:rPr>
+    </w:lvl>
+    <w:lvl w:ilvl="5" w:tplc="18090005" w:tentative="1">
+      <w:start w:val="1"/>
+      <w:numFmt w:val="bullet"/>
+      <w:lvlText w:val=""/>
+      <w:lvlJc w:val="left"/>
+      <w:pPr>
+        <w:ind w:left="4320" w:hanging="360"/>
+      </w:pPr>
+      <w:rPr>
+        <w:rFonts w:ascii="Wingdings" w:hAnsi="Wingdings" w:hint="default"/>
+      </w:rPr>
+    </w:lvl>
+    <w:lvl w:ilvl="6" w:tplc="18090001" w:tentative="1">
+      <w:start w:val="1"/>
+      <w:numFmt w:val="bullet"/>
+      <w:lvlText w:val=""/>
+      <w:lvlJc w:val="left"/>
+      <w:pPr>
+        <w:ind w:left="5040" w:hanging="360"/>
+      </w:pPr>
+      <w:rPr>
+        <w:rFonts w:ascii="Symbol" w:hAnsi="Symbol" w:hint="default"/>
+      </w:rPr>
+    </w:lvl>
+    <w:lvl w:ilvl="7" w:tplc="18090003" w:tentative="1">
+      <w:start w:val="1"/>
+      <w:numFmt w:val="bullet"/>
+      <w:lvlText w:val="o"/>
+      <w:lvlJc w:val="left"/>
+      <w:pPr>
+        <w:ind w:left="5760" w:hanging="360"/>
+      </w:pPr>
+      <w:rPr>
+        <w:rFonts w:ascii="Courier New" w:hAnsi="Courier New" w:cs="Courier New" w:hint="default"/>
+      </w:rPr>
+    </w:lvl>
+    <w:lvl w:ilvl="8" w:tplc="18090005" w:tentative="1">
+      <w:start w:val="1"/>
+      <w:numFmt w:val="bullet"/>
+      <w:lvlText w:val=""/>
+      <w:lvlJc w:val="left"/>
+      <w:pPr>
+        <w:ind w:left="6480" w:hanging="360"/>
+      </w:pPr>
+      <w:rPr>
+        <w:rFonts w:ascii="Wingdings" w:hAnsi="Wingdings" w:hint="default"/>
+      </w:rPr>
+    </w:lvl>
+  </w:abstractNum>
+  <w:abstractNum w:abstractNumId="7" w15:restartNumberingAfterBreak="0">
     <w:nsid w:val="622E4FE9"/>
     <w:multiLevelType w:val="hybridMultilevel"/>
     <w:tmpl w:val="C5D622F6"/>
@@ -2900,16 +3581,28 @@
     </w:lvl>
   </w:abstractNum>
   <w:num w:numId="1" w16cid:durableId="1783722468">
-    <w:abstractNumId w:val="2"/>
+    <w:abstractNumId w:val="3"/>
   </w:num>
   <w:num w:numId="2" w16cid:durableId="1623996790">
-    <w:abstractNumId w:val="3"/>
+    <w:abstractNumId w:val="7"/>
   </w:num>
   <w:num w:numId="3" w16cid:durableId="1478641926">
     <w:abstractNumId w:val="1"/>
   </w:num>
   <w:num w:numId="4" w16cid:durableId="58748316">
     <w:abstractNumId w:val="0"/>
+  </w:num>
+  <w:num w:numId="5" w16cid:durableId="521478554">
+    <w:abstractNumId w:val="6"/>
+  </w:num>
+  <w:num w:numId="6" w16cid:durableId="1818299829">
+    <w:abstractNumId w:val="2"/>
+  </w:num>
+  <w:num w:numId="7" w16cid:durableId="1297763350">
+    <w:abstractNumId w:val="4"/>
+  </w:num>
+  <w:num w:numId="8" w16cid:durableId="1108159034">
+    <w:abstractNumId w:val="5"/>
   </w:num>
 </w:numbering>
 </file>

</xml_diff>

<commit_message>
Project Proposal signed off
</commit_message>
<xml_diff>
--- a/Project_Resources/FYP Project Proposal.docx
+++ b/Project_Resources/FYP Project Proposal.docx
@@ -145,14 +145,12 @@
           <w:sz w:val="36"/>
         </w:rPr>
       </w:pPr>
-      <w:proofErr w:type="spellStart"/>
       <w:r>
         <w:rPr>
           <w:sz w:val="36"/>
         </w:rPr>
         <w:t>MindCare</w:t>
       </w:r>
-      <w:proofErr w:type="spellEnd"/>
     </w:p>
     <w:p>
       <w:pPr>
@@ -1119,15 +1117,7 @@
     <w:p/>
     <w:p>
       <w:r>
-        <w:t>My application (</w:t>
-      </w:r>
-      <w:proofErr w:type="spellStart"/>
-      <w:r>
-        <w:t>MindCare</w:t>
-      </w:r>
-      <w:proofErr w:type="spellEnd"/>
-      <w:r>
-        <w:t xml:space="preserve">) will be a </w:t>
+        <w:t xml:space="preserve">My application (MindCare) will be a </w:t>
       </w:r>
       <w:r>
         <w:t xml:space="preserve">Web based </w:t>
@@ -1192,7 +1182,25 @@
       <w:r>
         <w:t xml:space="preserve"> you’re not feeling well. I want to provide them with a multitude of tools alongside the chatbot to help people.</w:t>
       </w:r>
-    </w:p>
+      <w:bookmarkStart w:id="1" w:name="_Toc113992170"/>
+    </w:p>
+    <w:p/>
+    <w:p/>
+    <w:p/>
+    <w:p/>
+    <w:p/>
+    <w:p/>
+    <w:p/>
+    <w:p/>
+    <w:p/>
+    <w:p/>
+    <w:p/>
+    <w:p/>
+    <w:p/>
+    <w:p/>
+    <w:p/>
+    <w:p/>
+    <w:p/>
     <w:p/>
     <w:p>
       <w:pPr>
@@ -1202,13 +1210,13 @@
           <w:color w:val="767171" w:themeColor="background2" w:themeShade="80"/>
         </w:rPr>
       </w:pPr>
-      <w:bookmarkStart w:id="1" w:name="_Toc113992170"/>
       <w:r>
         <w:rPr>
           <w:i/>
           <w:color w:val="767171" w:themeColor="background2" w:themeShade="80"/>
         </w:rPr>
-        <w:t>Background (and References)</w:t>
+        <w:lastRenderedPageBreak/>
+        <w:t>Backgroun</w:t>
       </w:r>
       <w:bookmarkEnd w:id="1"/>
       <w:r>
@@ -1216,29 +1224,27 @@
           <w:i/>
           <w:color w:val="767171" w:themeColor="background2" w:themeShade="80"/>
         </w:rPr>
+        <w:t>d</w:t>
+      </w:r>
+      <w:r>
+        <w:rPr>
+          <w:i/>
+          <w:color w:val="767171" w:themeColor="background2" w:themeShade="80"/>
+        </w:rPr>
         <w:t xml:space="preserve"> </w:t>
       </w:r>
-    </w:p>
-    <w:p/>
-    <w:p>
-      <w:r>
-        <w:t xml:space="preserve">AI has been the face of the internet for quite some time now. Most large companies are adopting AI to make life easier for their employees and customers. I want to provide that same service to the public. I have experienced bad anxiety and stress but have never </w:t>
-      </w:r>
-      <w:proofErr w:type="gramStart"/>
-      <w:r>
-        <w:t>went</w:t>
-      </w:r>
-      <w:proofErr w:type="gramEnd"/>
-      <w:r>
-        <w:t xml:space="preserve"> up to others to speak about it. However, I have spoken to AI about it. AI being more than just a simple </w:t>
-      </w:r>
-      <w:proofErr w:type="spellStart"/>
-      <w:r>
-        <w:t>ChatBot</w:t>
-      </w:r>
-      <w:proofErr w:type="spellEnd"/>
-      <w:r>
-        <w:t xml:space="preserve"> has been attempted. Snapchat have introduced a friend in your friend’s list called “My Ai” which you can rename to whatever you want. He’s supposed to act as a friend that you have on snapchat. I’ve used the chatbot before however it felt so lifeless, the responses were not the best and it did not seem natural at all. Also snapchat is not tailored specifically to mental health so when trying to speak to it about mental health, it felt extremely unnatural and as if I was not in the right place to be speaking about this.</w:t>
+      <w:r>
+        <w:rPr>
+          <w:i/>
+          <w:color w:val="767171" w:themeColor="background2" w:themeShade="80"/>
+        </w:rPr>
+        <w:t>and Research</w:t>
+      </w:r>
+    </w:p>
+    <w:p/>
+    <w:p>
+      <w:r>
+        <w:t>AI has been the face of the internet for quite some time now. Most large companies are adopting AI to make life easier for their employees and customers. I want to provide that same service to the public. I have experienced bad anxiety and stress but have never went up to others to speak about it. However, I have spoken to AI about it. AI being more than just a simple ChatBot has been attempted. Snapchat have introduced a friend in your friend’s list called “My Ai” which you can rename to whatever you want. He’s supposed to act as a friend that you have on snapchat. I’ve used the chatbot before however it felt so lifeless, the responses were not the best and it did not seem natural at all. Also snapchat is not tailored specifically to mental health so when trying to speak to it about mental health, it felt extremely unnatural and as if I was not in the right place to be speaking about this.</w:t>
       </w:r>
     </w:p>
     <w:p>
@@ -1247,6 +1253,8 @@
       </w:r>
     </w:p>
     <w:p/>
+    <w:p/>
+    <w:p/>
     <w:p>
       <w:r>
         <w:t xml:space="preserve">There has been a lot of research into AI vs </w:t>
@@ -1255,53 +1263,778 @@
         <w:t>other means</w:t>
       </w:r>
       <w:r>
-        <w:t xml:space="preserve"> when it comes to therapy and relieving stress:</w:t>
-      </w:r>
-      <w:r>
-        <w:br/>
-      </w:r>
-      <w:r>
-        <w:br/>
+        <w:t xml:space="preserve"> when it comes to therapy and relieving stress</w:t>
+      </w:r>
+      <w:r>
+        <w:t xml:space="preserve"> such as R1 which </w:t>
+      </w:r>
+      <w:r>
+        <w:t>speaks about AI vs reading books</w:t>
+      </w:r>
+      <w:r>
+        <w:t xml:space="preserve"> and R2 which speaks</w:t>
+      </w:r>
+      <w:r>
+        <w:t xml:space="preserve"> about mobile mental health apps and how poor AI models lead to loss of interest</w:t>
+      </w:r>
+    </w:p>
+    <w:p/>
+    <w:p>
+      <w:r>
+        <w:t>There are a few mental health chatbots that already exist, however most of them try focus on simply just the chatbot</w:t>
+      </w:r>
+      <w:r>
+        <w:t xml:space="preserve"> and nothing else</w:t>
+      </w:r>
+      <w:r>
+        <w:t>. They don’t implement other key features into their application, and most are paid or riddled with cookies/adds to somehow monetise their application</w:t>
+      </w:r>
+      <w:r>
+        <w:t xml:space="preserve"> such as R3 and R4</w:t>
+      </w:r>
+      <w:r>
+        <w:t>.</w:t>
+      </w:r>
+    </w:p>
+    <w:p/>
+    <w:p>
+      <w:r>
+        <w:t>R5 is a good indicator of my idea being an idea that can innovate the Mental Health journey of many users. In this academic report thorough tests and user reviews showcase that Chatbots and applications hosting these chatbots are effective at helping people overcome Mental Health boundaries and give an opportunity to people to speak to someone/something that can ease their mind.</w:t>
+      </w:r>
+    </w:p>
+    <w:p/>
+    <w:p>
+      <w:r>
+        <w:t>There are a good few examples of the chatbot and AI implementations into a react/node.js project so for research on implementing there is a decent amount of resources available.</w:t>
+      </w:r>
+      <w:r>
+        <w:t xml:space="preserve"> </w:t>
+      </w:r>
+      <w:bookmarkStart w:id="2" w:name="_Toc113992171"/>
+    </w:p>
+    <w:p/>
+    <w:p>
+      <w:r>
+        <w:t>Adding in a gameplay type of addition is something that I have been looking at also, e.g: users levelling up based on completing daily tasks and adding to their journal everyday. This would also encourage users to utilise the app and keep on track with progression.</w:t>
+      </w:r>
+    </w:p>
+    <w:p/>
+    <w:p/>
+    <w:p/>
+    <w:p/>
+    <w:p/>
+    <w:p/>
+    <w:p/>
+    <w:p/>
+    <w:p>
+      <w:pPr>
+        <w:pStyle w:val="Heading1"/>
+        <w:rPr>
+          <w:i/>
+          <w:color w:val="767171" w:themeColor="background2" w:themeShade="80"/>
+        </w:rPr>
+      </w:pPr>
+      <w:r>
+        <w:rPr>
+          <w:i/>
+          <w:color w:val="767171" w:themeColor="background2" w:themeShade="80"/>
+        </w:rPr>
+        <w:lastRenderedPageBreak/>
+        <w:t>Proposed Approach</w:t>
+      </w:r>
+      <w:bookmarkEnd w:id="2"/>
+    </w:p>
+    <w:p/>
+    <w:p>
+      <w:r>
+        <w:t>My proposed approach is to first look at existing websites that share the theme of my idea. Which I already have done, I want to see what positive and negatives they have to inspire my application. I also want to do research on behavioural patterns when it comes to users interacting on websites when in certain moods etc, studies based on what can calm a person’s anxiety visually etc. Using all this information I would like to then build my application to suit the needs of my audience. I will also research on those idea’s, find the best way of implementing them whether be an Api, node module, my own algorithm etc. I have already worked in react/node.js in my internship doing a lot of frontend so using react elements and modules for icons etc is something I want to do throughout my project. My main goal is to showcase the ability to make a complex application look professional and welcoming to people who want to improve their mental health.</w:t>
+      </w:r>
+    </w:p>
+    <w:p/>
+    <w:p>
+      <w:r>
+        <w:t xml:space="preserve">The implementation will be done mainly using react/node.js with a locally hosted database(once completed, I will try </w:t>
+      </w:r>
+      <w:r>
+        <w:t>dockerize my project and host it on a cloud server)</w:t>
+      </w:r>
+      <w:r>
+        <w:t>.</w:t>
+      </w:r>
+      <w:r>
+        <w:t>I</w:t>
+      </w:r>
+      <w:r>
+        <w:t xml:space="preserve"> </w:t>
+      </w:r>
+      <w:r>
+        <w:t>w</w:t>
+      </w:r>
+      <w:r>
+        <w:t xml:space="preserve">ill use github to document my work as I progress. </w:t>
+      </w:r>
+      <w:r>
+        <w:t>I w</w:t>
+      </w:r>
+      <w:r>
+        <w:t>ill use the weekly logs as essentially what I have done and a change log to the application. My plan is to create a rough front-end, setup the back-end and database for the basic tasks such as signing in, saving conversations between user and chatbot</w:t>
+      </w:r>
+      <w:r>
+        <w:t>(persistence)</w:t>
+      </w:r>
+      <w:r>
+        <w:t xml:space="preserve"> and also security (sessions). After that I want to expand on my other components such as the journal, diary, mood collection etc. This way I’ll break down my project into manageable milestones in which I can see </w:t>
+      </w:r>
+      <w:r>
+        <w:t>progression clearly</w:t>
+      </w:r>
+      <w:r>
+        <w:t>.</w:t>
+      </w:r>
+    </w:p>
+    <w:p/>
+    <w:p>
+      <w:r>
+        <w:t>I am planning on working with problems I never have before and to implement components that I have never done so a lot of research and debugging will have to be done, from completely scrapping methods to redoing code I plan to challenge myself. This is where the testing and maintenance will come into play. I plan to test my application throughout it’s development and at the end use testing such as unit testing</w:t>
+      </w:r>
+      <w:r>
+        <w:t xml:space="preserve"> and user testing</w:t>
+      </w:r>
+      <w:r>
+        <w:t xml:space="preserve"> to test the application in every scenario possible. As a mental health application, security is key, such as preventing SQL injections and </w:t>
+      </w:r>
+      <w:r>
+        <w:t xml:space="preserve">keeping </w:t>
+      </w:r>
+      <w:r>
+        <w:t>user’s information safe as it will be very personal(encryption).</w:t>
+      </w:r>
+    </w:p>
+    <w:p/>
+    <w:p/>
+    <w:p/>
+    <w:p/>
+    <w:p/>
+    <w:p/>
+    <w:p/>
+    <w:p/>
+    <w:p/>
+    <w:p/>
+    <w:p/>
+    <w:p/>
+    <w:p>
+      <w:pPr>
+        <w:pStyle w:val="Heading1"/>
+        <w:rPr>
+          <w:i/>
+          <w:color w:val="767171" w:themeColor="background2" w:themeShade="80"/>
+        </w:rPr>
+      </w:pPr>
+      <w:bookmarkStart w:id="3" w:name="_Toc113992172"/>
+      <w:r>
+        <w:rPr>
+          <w:i/>
+          <w:color w:val="767171" w:themeColor="background2" w:themeShade="80"/>
+        </w:rPr>
+        <w:lastRenderedPageBreak/>
+        <w:t>Deliverables</w:t>
+      </w:r>
+      <w:bookmarkEnd w:id="3"/>
+      <w:r>
+        <w:rPr>
+          <w:i/>
+          <w:color w:val="767171" w:themeColor="background2" w:themeShade="80"/>
+        </w:rPr>
+        <w:t xml:space="preserve"> </w:t>
+      </w:r>
+    </w:p>
+    <w:p/>
+    <w:p>
+      <w:r>
+        <w:t>My Deliverables are:</w:t>
+      </w:r>
+    </w:p>
+    <w:p/>
+    <w:p>
+      <w:pPr>
+        <w:pStyle w:val="ListParagraph"/>
+        <w:numPr>
+          <w:ilvl w:val="0"/>
+          <w:numId w:val="4"/>
+        </w:numPr>
+      </w:pPr>
+      <w:r>
+        <w:t>Mental Health Chatbot</w:t>
+      </w:r>
+    </w:p>
+    <w:p>
+      <w:pPr>
+        <w:pStyle w:val="ListParagraph"/>
+        <w:numPr>
+          <w:ilvl w:val="0"/>
+          <w:numId w:val="4"/>
+        </w:numPr>
+      </w:pPr>
+      <w:r>
+        <w:t>Journal Entry</w:t>
+      </w:r>
+    </w:p>
+    <w:p>
+      <w:pPr>
+        <w:pStyle w:val="ListParagraph"/>
+        <w:numPr>
+          <w:ilvl w:val="0"/>
+          <w:numId w:val="4"/>
+        </w:numPr>
+      </w:pPr>
+      <w:r>
+        <w:t>Daily Tasks/Reminders</w:t>
+      </w:r>
+      <w:r>
+        <w:t>/AI generated</w:t>
+      </w:r>
+    </w:p>
+    <w:p>
+      <w:pPr>
+        <w:pStyle w:val="ListParagraph"/>
+        <w:numPr>
+          <w:ilvl w:val="0"/>
+          <w:numId w:val="4"/>
+        </w:numPr>
+      </w:pPr>
+      <w:r>
+        <w:t>Mood Tracking/Graphing</w:t>
+      </w:r>
+    </w:p>
+    <w:p>
+      <w:pPr>
+        <w:pStyle w:val="ListParagraph"/>
+        <w:numPr>
+          <w:ilvl w:val="0"/>
+          <w:numId w:val="4"/>
+        </w:numPr>
+      </w:pPr>
+      <w:r>
+        <w:t>User Authentication</w:t>
+      </w:r>
+    </w:p>
+    <w:p>
+      <w:pPr>
+        <w:pStyle w:val="ListParagraph"/>
+        <w:numPr>
+          <w:ilvl w:val="0"/>
+          <w:numId w:val="4"/>
+        </w:numPr>
+      </w:pPr>
+      <w:r>
+        <w:t>Sleep tracking</w:t>
+      </w:r>
+    </w:p>
+    <w:p>
+      <w:pPr>
+        <w:pStyle w:val="ListParagraph"/>
+        <w:numPr>
+          <w:ilvl w:val="0"/>
+          <w:numId w:val="4"/>
+        </w:numPr>
+      </w:pPr>
+      <w:r>
+        <w:t>Positive Moments Sharing</w:t>
+      </w:r>
+    </w:p>
+    <w:p>
+      <w:pPr>
+        <w:pStyle w:val="ListParagraph"/>
+        <w:numPr>
+          <w:ilvl w:val="0"/>
+          <w:numId w:val="4"/>
+        </w:numPr>
+      </w:pPr>
+      <w:r>
+        <w:t>SOS mode</w:t>
+      </w:r>
+    </w:p>
+    <w:p>
+      <w:pPr>
+        <w:pStyle w:val="ListParagraph"/>
+        <w:numPr>
+          <w:ilvl w:val="0"/>
+          <w:numId w:val="4"/>
+        </w:numPr>
+      </w:pPr>
+      <w:r>
+        <w:t>Persistence</w:t>
+      </w:r>
+    </w:p>
+    <w:p>
+      <w:pPr>
+        <w:pStyle w:val="ListParagraph"/>
+        <w:numPr>
+          <w:ilvl w:val="0"/>
+          <w:numId w:val="4"/>
+        </w:numPr>
+      </w:pPr>
+      <w:r>
+        <w:t>Front-end UI</w:t>
+      </w:r>
+    </w:p>
+    <w:p>
+      <w:pPr>
+        <w:pStyle w:val="ListParagraph"/>
+        <w:numPr>
+          <w:ilvl w:val="0"/>
+          <w:numId w:val="4"/>
+        </w:numPr>
+      </w:pPr>
+      <w:r>
+        <w:t xml:space="preserve">Backend </w:t>
+      </w:r>
+    </w:p>
+    <w:p>
+      <w:pPr>
+        <w:pStyle w:val="ListParagraph"/>
+        <w:numPr>
+          <w:ilvl w:val="0"/>
+          <w:numId w:val="4"/>
+        </w:numPr>
+      </w:pPr>
+      <w:r>
+        <w:t>Database</w:t>
+      </w:r>
+    </w:p>
+    <w:p/>
+    <w:p/>
+    <w:p/>
+    <w:p/>
+    <w:p/>
+    <w:p/>
+    <w:p/>
+    <w:p/>
+    <w:p/>
+    <w:p/>
+    <w:p/>
+    <w:p/>
+    <w:p/>
+    <w:p/>
+    <w:p/>
+    <w:p/>
+    <w:p/>
+    <w:p/>
+    <w:p/>
+    <w:p/>
+    <w:p/>
+    <w:p/>
+    <w:p/>
+    <w:p/>
+    <w:p/>
+    <w:p/>
+    <w:p/>
+    <w:p/>
+    <w:p>
+      <w:pPr>
+        <w:pStyle w:val="Heading1"/>
+        <w:rPr>
+          <w:i/>
+          <w:color w:val="767171" w:themeColor="background2" w:themeShade="80"/>
+        </w:rPr>
+      </w:pPr>
+      <w:bookmarkStart w:id="4" w:name="_Toc113992173"/>
+      <w:r>
+        <w:rPr>
+          <w:i/>
+          <w:color w:val="767171" w:themeColor="background2" w:themeShade="80"/>
+        </w:rPr>
+        <w:lastRenderedPageBreak/>
+        <w:t>Technical Requirements</w:t>
+      </w:r>
+      <w:bookmarkEnd w:id="4"/>
+      <w:r>
+        <w:rPr>
+          <w:i/>
+          <w:color w:val="767171" w:themeColor="background2" w:themeShade="80"/>
+        </w:rPr>
+        <w:t xml:space="preserve"> </w:t>
+      </w:r>
+    </w:p>
+    <w:p>
+      <w:r>
+        <w:t xml:space="preserve">Hardware: </w:t>
+      </w:r>
+    </w:p>
+    <w:p>
+      <w:pPr>
+        <w:pStyle w:val="ListParagraph"/>
+        <w:numPr>
+          <w:ilvl w:val="0"/>
+          <w:numId w:val="7"/>
+        </w:numPr>
+      </w:pPr>
+      <w:r>
+        <w:t>Laptop</w:t>
+      </w:r>
+    </w:p>
+    <w:p/>
+    <w:p>
+      <w:r>
+        <w:t>Software:</w:t>
+      </w:r>
+    </w:p>
+    <w:p>
+      <w:pPr>
+        <w:pStyle w:val="ListParagraph"/>
+        <w:numPr>
+          <w:ilvl w:val="0"/>
+          <w:numId w:val="7"/>
+        </w:numPr>
+      </w:pPr>
+      <w:r>
+        <w:t>Windows</w:t>
+      </w:r>
+    </w:p>
+    <w:p>
+      <w:pPr>
+        <w:pStyle w:val="ListParagraph"/>
+        <w:numPr>
+          <w:ilvl w:val="0"/>
+          <w:numId w:val="7"/>
+        </w:numPr>
+      </w:pPr>
+      <w:r>
+        <w:t>VSC</w:t>
+      </w:r>
+    </w:p>
+    <w:p>
+      <w:pPr>
+        <w:pStyle w:val="ListParagraph"/>
+        <w:numPr>
+          <w:ilvl w:val="0"/>
+          <w:numId w:val="7"/>
+        </w:numPr>
+      </w:pPr>
+      <w:r>
+        <w:t>Github</w:t>
+      </w:r>
+    </w:p>
+    <w:p>
+      <w:pPr>
+        <w:pStyle w:val="ListParagraph"/>
+        <w:numPr>
+          <w:ilvl w:val="0"/>
+          <w:numId w:val="7"/>
+        </w:numPr>
+      </w:pPr>
+      <w:r>
+        <w:t>Npm</w:t>
+      </w:r>
+    </w:p>
+    <w:p>
+      <w:pPr>
+        <w:pStyle w:val="ListParagraph"/>
+        <w:numPr>
+          <w:ilvl w:val="0"/>
+          <w:numId w:val="7"/>
+        </w:numPr>
+      </w:pPr>
+      <w:r>
+        <w:t>React – many imports of modules etc - frontend</w:t>
+      </w:r>
+    </w:p>
+    <w:p>
+      <w:pPr>
+        <w:pStyle w:val="ListParagraph"/>
+        <w:numPr>
+          <w:ilvl w:val="0"/>
+          <w:numId w:val="7"/>
+        </w:numPr>
+      </w:pPr>
+      <w:r>
+        <w:t>Node – endpoints – api - backend</w:t>
+      </w:r>
+    </w:p>
+    <w:p>
+      <w:pPr>
+        <w:pStyle w:val="ListParagraph"/>
+        <w:numPr>
+          <w:ilvl w:val="0"/>
+          <w:numId w:val="7"/>
+        </w:numPr>
+      </w:pPr>
+      <w:r>
+        <w:t>AI/ML API</w:t>
+      </w:r>
+    </w:p>
+    <w:p>
+      <w:pPr>
+        <w:pStyle w:val="ListParagraph"/>
+        <w:numPr>
+          <w:ilvl w:val="0"/>
+          <w:numId w:val="7"/>
+        </w:numPr>
+      </w:pPr>
+      <w:r>
+        <w:t>PostgresSQL</w:t>
+      </w:r>
+    </w:p>
+    <w:p/>
+    <w:p>
+      <w:r>
+        <w:t>Infrastructure:</w:t>
+      </w:r>
+    </w:p>
+    <w:p>
+      <w:pPr>
+        <w:pStyle w:val="ListParagraph"/>
+        <w:numPr>
+          <w:ilvl w:val="0"/>
+          <w:numId w:val="8"/>
+        </w:numPr>
+      </w:pPr>
+      <w:r>
+        <w:t>Frontend/Backend Hosting</w:t>
+      </w:r>
+    </w:p>
+    <w:p>
+      <w:pPr>
+        <w:pStyle w:val="ListParagraph"/>
+        <w:numPr>
+          <w:ilvl w:val="0"/>
+          <w:numId w:val="8"/>
+        </w:numPr>
+      </w:pPr>
+      <w:r>
+        <w:t>Heroku – DB</w:t>
+      </w:r>
+    </w:p>
+    <w:p>
+      <w:pPr>
+        <w:pStyle w:val="ListParagraph"/>
+        <w:numPr>
+          <w:ilvl w:val="0"/>
+          <w:numId w:val="8"/>
+        </w:numPr>
+      </w:pPr>
+      <w:r>
+        <w:t>Domain name – possible</w:t>
+      </w:r>
+    </w:p>
+    <w:p/>
+    <w:p/>
+    <w:p/>
+    <w:p/>
+    <w:p/>
+    <w:p/>
+    <w:p/>
+    <w:p/>
+    <w:p/>
+    <w:p/>
+    <w:p/>
+    <w:p/>
+    <w:p/>
+    <w:p/>
+    <w:p/>
+    <w:p/>
+    <w:p/>
+    <w:p/>
+    <w:p/>
+    <w:p/>
+    <w:p/>
+    <w:p/>
+    <w:p/>
+    <w:p/>
+    <w:p/>
+    <w:p>
+      <w:pPr>
+        <w:pStyle w:val="Heading1"/>
+        <w:rPr>
+          <w:i/>
+          <w:color w:val="767171" w:themeColor="background2" w:themeShade="80"/>
+        </w:rPr>
+      </w:pPr>
+      <w:bookmarkStart w:id="5" w:name="_Toc113992174"/>
+      <w:r>
+        <w:rPr>
+          <w:i/>
+          <w:color w:val="767171" w:themeColor="background2" w:themeShade="80"/>
+        </w:rPr>
+        <w:lastRenderedPageBreak/>
+        <w:t>C</w:t>
+      </w:r>
+      <w:r>
+        <w:rPr>
+          <w:i/>
+          <w:color w:val="767171" w:themeColor="background2" w:themeShade="80"/>
+        </w:rPr>
+        <w:t>onclusion</w:t>
+      </w:r>
+      <w:bookmarkEnd w:id="5"/>
+    </w:p>
+    <w:p/>
+    <w:p>
+      <w:r>
+        <w:t>In conclusion, my application</w:t>
+      </w:r>
+      <w:r>
+        <w:t xml:space="preserve"> </w:t>
+      </w:r>
+      <w:r>
+        <w:t>(Mindcare) aims to transform mental health support by providing an easy-to-use, web application accessible to everyone. By integrating an AI-powered chatbot with features like journaling, daily tasks, mood tracking, sleep monitoring, and sharing positive moments, MindCare offers multiple tools to help users manage stress and anxiety effectively. The application's focus on being free, user-friendly, and secure ensures that individuals can access the support they need in a safe environment.</w:t>
+      </w:r>
+    </w:p>
+    <w:p/>
+    <w:p>
+      <w:r>
+        <w:t>MindCare is built on a strong technical foundation, utilizing modern hardware, advanced software technologies, and scalable infrastructure to ensure reliability and security. With a well-planned development process, ongoing testing, and continuous improvements, MindCare is designed to deliver a high-quality and impactful solution. By addressing the limitations of existing mental health chatbots and adding valuable features, MindCare stands out as a dedicated platform for mental well-being. Ultimately, MindCare seeks to guide individuals to take control of their mental health, making therapy more accessible and effective through technology.</w:t>
+      </w:r>
+    </w:p>
+    <w:p/>
+    <w:p/>
+    <w:p/>
+    <w:p/>
+    <w:p/>
+    <w:p>
+      <w:pPr>
+        <w:rPr>
+          <w:rFonts w:asciiTheme="majorHAnsi" w:eastAsiaTheme="majorEastAsia" w:hAnsiTheme="majorHAnsi" w:cstheme="majorBidi"/>
+          <w:i/>
+          <w:color w:val="767171" w:themeColor="background2" w:themeShade="80"/>
+          <w:sz w:val="32"/>
+          <w:szCs w:val="32"/>
+        </w:rPr>
+      </w:pPr>
+      <w:r>
+        <w:rPr>
+          <w:i/>
+          <w:color w:val="767171" w:themeColor="background2" w:themeShade="80"/>
+        </w:rPr>
+        <w:br w:type="page"/>
+      </w:r>
+    </w:p>
+    <w:p>
+      <w:pPr>
+        <w:pStyle w:val="Heading1"/>
+        <w:rPr>
+          <w:i/>
+          <w:color w:val="767171" w:themeColor="background2" w:themeShade="80"/>
+        </w:rPr>
+      </w:pPr>
+      <w:bookmarkStart w:id="6" w:name="_Toc113992175"/>
+      <w:r>
+        <w:rPr>
+          <w:i/>
+          <w:color w:val="767171" w:themeColor="background2" w:themeShade="80"/>
+        </w:rPr>
+        <w:lastRenderedPageBreak/>
+        <w:t>References</w:t>
+      </w:r>
+      <w:bookmarkEnd w:id="6"/>
+    </w:p>
+    <w:p>
+      <w:bookmarkStart w:id="7" w:name="_Toc113992176"/>
+    </w:p>
+    <w:p>
+      <w:pPr>
+        <w:pStyle w:val="ListParagraph"/>
+        <w:numPr>
+          <w:ilvl w:val="0"/>
+          <w:numId w:val="9"/>
+        </w:numPr>
+        <w:rPr>
+          <w:rStyle w:val="Hyperlink"/>
+          <w:color w:val="auto"/>
+          <w:u w:val="none"/>
+        </w:rPr>
+      </w:pPr>
+      <w:r>
+        <w:rPr>
+          <w:rStyle w:val="Hyperlink"/>
+          <w:color w:val="auto"/>
+          <w:u w:val="none"/>
+        </w:rPr>
+        <w:t>R1- accessed 30/10/2024 – AI chatbot Therapy</w:t>
+      </w:r>
+      <w:r>
+        <w:rPr>
+          <w:rStyle w:val="Hyperlink"/>
+          <w:color w:val="auto"/>
+          <w:u w:val="none"/>
+        </w:rPr>
+        <w:t xml:space="preserve">: </w:t>
       </w:r>
       <w:hyperlink r:id="rId8" w:history="1">
         <w:r>
           <w:rPr>
             <w:rStyle w:val="Hyperlink"/>
           </w:rPr>
-          <w:t>https://www.jotpsych.com/post/ai-chatbots-psychotherapy?gad_source=1&amp;gclid=Cj0KCQjwu-63BhC9ARIsAMMTLXRXnWW1VAeuM_H-uqDcZ_TcnkvOL3qugIJxz4bzDhOGho0QhePdTjEaAqJ2EALw_wcB</w:t>
+          <w:t>https://www.jotpsych.com/post/ai-chatbots-psychotherapy?gad_source=1&amp;gclid=Cj0KCQjwu-63BhC9A</w:t>
+        </w:r>
+        <w:r>
+          <w:rPr>
+            <w:rStyle w:val="Hyperlink"/>
+          </w:rPr>
+          <w:t>R</w:t>
+        </w:r>
+        <w:r>
+          <w:rPr>
+            <w:rStyle w:val="Hyperlink"/>
+          </w:rPr>
+          <w:t>IsAMMTLXRXnWW1VAeuM_H-uqDcZ_TcnkvOL3qugIJxz4bzDhOGho0QhePdTjEaAqJ2EALw_wcB</w:t>
         </w:r>
       </w:hyperlink>
       <w:r>
-        <w:t xml:space="preserve"> – speaks about AI vs </w:t>
-      </w:r>
-    </w:p>
-    <w:p>
-      <w:r>
-        <w:t>reading books</w:t>
-      </w:r>
-    </w:p>
-    <w:p>
+        <w:rPr>
+          <w:rStyle w:val="Hyperlink"/>
+        </w:rPr>
+        <w:t xml:space="preserve"> </w:t>
+      </w:r>
+    </w:p>
+    <w:p>
+      <w:pPr>
+        <w:pStyle w:val="ListParagraph"/>
+        <w:numPr>
+          <w:ilvl w:val="0"/>
+          <w:numId w:val="9"/>
+        </w:numPr>
+        <w:rPr>
+          <w:rStyle w:val="Hyperlink"/>
+          <w:color w:val="auto"/>
+          <w:u w:val="none"/>
+        </w:rPr>
+      </w:pPr>
+      <w:r>
+        <w:t xml:space="preserve">R2 – accessed 30/10/2024 - Overview of chatbots engagement with users: </w:t>
+      </w:r>
       <w:hyperlink r:id="rId9" w:history="1">
         <w:r>
           <w:rPr>
             <w:rStyle w:val="Hyperlink"/>
           </w:rPr>
-          <w:t>https://www.ncbi.nlm.nih.gov/pmc/articles/PMC10242473/</w:t>
+          <w:t>https://www.n</w:t>
+        </w:r>
+        <w:r>
+          <w:rPr>
+            <w:rStyle w:val="Hyperlink"/>
+          </w:rPr>
+          <w:t>c</w:t>
+        </w:r>
+        <w:r>
+          <w:rPr>
+            <w:rStyle w:val="Hyperlink"/>
+          </w:rPr>
+          <w:t>bi.nlm.nih.gov/pmc/articles/PMC10242473/</w:t>
         </w:r>
       </w:hyperlink>
-      <w:r>
-        <w:t xml:space="preserve"> - speaks about mobile mental health apps and how poor AI models lead to loss of interest</w:t>
-      </w:r>
-    </w:p>
-    <w:p/>
-    <w:p/>
-    <w:p>
-      <w:r>
-        <w:t>There are a few mental health chatbots that already exist, however most of them try focus on simply just the chatbot and that’s it. They don’t implement other key features into their application, and most are paid or riddled with cookies/adds to somehow monetise their application.</w:t>
-      </w:r>
-    </w:p>
-    <w:p/>
-    <w:p>
+    </w:p>
+    <w:p>
+      <w:pPr>
+        <w:pStyle w:val="ListParagraph"/>
+        <w:numPr>
+          <w:ilvl w:val="0"/>
+          <w:numId w:val="9"/>
+        </w:numPr>
+      </w:pPr>
+      <w:r>
+        <w:t xml:space="preserve">R3 – accessed 01/11/2024 – Example Mental Health Chatbot #1: </w:t>
+      </w:r>
       <w:hyperlink r:id="rId10" w:history="1">
         <w:r>
           <w:rPr>
@@ -1312,6 +2045,25 @@
       </w:hyperlink>
     </w:p>
     <w:p>
+      <w:pPr>
+        <w:pStyle w:val="ListParagraph"/>
+        <w:numPr>
+          <w:ilvl w:val="0"/>
+          <w:numId w:val="9"/>
+        </w:numPr>
+      </w:pPr>
+      <w:r>
+        <w:t>R</w:t>
+      </w:r>
+      <w:r>
+        <w:t>4</w:t>
+      </w:r>
+      <w:r>
+        <w:t xml:space="preserve"> – accessed 01/11/2024 – Example Mental Health Chatbot #</w:t>
+      </w:r>
+      <w:r>
+        <w:t xml:space="preserve">2: </w:t>
+      </w:r>
       <w:hyperlink r:id="rId11" w:history="1">
         <w:r>
           <w:rPr>
@@ -1321,353 +2073,273 @@
         </w:r>
       </w:hyperlink>
     </w:p>
-    <w:p/>
-    <w:p>
-      <w:r>
-        <w:t xml:space="preserve">There are a good few examples of the chatbot and AI implementations into a react/node.js project so for research on implementing there is a decent </w:t>
-      </w:r>
-      <w:proofErr w:type="gramStart"/>
-      <w:r>
-        <w:t>amount</w:t>
-      </w:r>
-      <w:proofErr w:type="gramEnd"/>
-      <w:r>
-        <w:t xml:space="preserve"> of resources available.</w:t>
-      </w:r>
-      <w:r>
-        <w:t xml:space="preserve"> </w:t>
-      </w:r>
-      <w:bookmarkStart w:id="2" w:name="_Toc113992171"/>
-    </w:p>
-    <w:p>
-      <w:pPr>
-        <w:pStyle w:val="Heading1"/>
-        <w:rPr>
-          <w:i/>
-          <w:color w:val="767171" w:themeColor="background2" w:themeShade="80"/>
-        </w:rPr>
-      </w:pPr>
-      <w:r>
-        <w:rPr>
-          <w:i/>
-          <w:color w:val="767171" w:themeColor="background2" w:themeShade="80"/>
-        </w:rPr>
-        <w:t>Proposed Approach</w:t>
-      </w:r>
-      <w:bookmarkEnd w:id="2"/>
-    </w:p>
-    <w:p/>
-    <w:p>
-      <w:r>
-        <w:t xml:space="preserve">My proposed approach is to first look at existing websites that share the theme of my idea. Which I already have done, I want to see what positive and negatives they </w:t>
-      </w:r>
-      <w:proofErr w:type="gramStart"/>
-      <w:r>
-        <w:t>have to</w:t>
-      </w:r>
-      <w:proofErr w:type="gramEnd"/>
-      <w:r>
-        <w:t xml:space="preserve"> inspire my application. I also want to do research on behavioural patterns when it comes to users interacting on websites when in certain moods etc, studies based on what can calm a person’s anxiety visually etc. Using all this information I would like to then build my application to suit the needs of my audience. I will also research on those idea’s, find the best way of implementing them whether be an Api, node module, my own algorithm etc. I have already worked in react/node.js in my internship doing a lot of </w:t>
-      </w:r>
-      <w:proofErr w:type="gramStart"/>
-      <w:r>
-        <w:t>frontend</w:t>
-      </w:r>
-      <w:proofErr w:type="gramEnd"/>
-      <w:r>
-        <w:t xml:space="preserve"> so using react elements and modules for icons etc is something I want to do throughout my project. My main goal is to showcase the ability to make a complex application look professional and welcoming to people who want to improve their mental health.</w:t>
-      </w:r>
-    </w:p>
-    <w:p/>
-    <w:p>
-      <w:r>
-        <w:t xml:space="preserve">The implementation will be done mainly using react/node.js with a locally hosted </w:t>
-      </w:r>
-      <w:proofErr w:type="gramStart"/>
-      <w:r>
-        <w:t>database(</w:t>
-      </w:r>
-      <w:proofErr w:type="gramEnd"/>
-      <w:r>
-        <w:t xml:space="preserve">once completed, I will try </w:t>
-      </w:r>
-      <w:proofErr w:type="spellStart"/>
-      <w:r>
-        <w:t>dockerize</w:t>
-      </w:r>
-      <w:proofErr w:type="spellEnd"/>
-      <w:r>
-        <w:t xml:space="preserve"> my project and host it on a cloud server)</w:t>
-      </w:r>
-      <w:r>
-        <w:t>.</w:t>
-      </w:r>
-      <w:r>
-        <w:t>I</w:t>
-      </w:r>
-      <w:r>
-        <w:t xml:space="preserve"> </w:t>
-      </w:r>
-      <w:r>
-        <w:t>w</w:t>
-      </w:r>
-      <w:r>
-        <w:t xml:space="preserve">ill use </w:t>
-      </w:r>
-      <w:proofErr w:type="spellStart"/>
-      <w:r>
-        <w:t>github</w:t>
-      </w:r>
-      <w:proofErr w:type="spellEnd"/>
-      <w:r>
-        <w:t xml:space="preserve"> to document my work as I progress. </w:t>
-      </w:r>
-      <w:r>
-        <w:t>I w</w:t>
-      </w:r>
-      <w:r>
-        <w:t xml:space="preserve">ill use the weekly logs as essentially what I have done and a change log to the application. My plan is to create a rough front-end, setup the </w:t>
-      </w:r>
-      <w:proofErr w:type="gramStart"/>
-      <w:r>
-        <w:t>back-end</w:t>
-      </w:r>
-      <w:proofErr w:type="gramEnd"/>
-      <w:r>
-        <w:t xml:space="preserve"> and database for the basic tasks such as signing in, saving conversations between user and chatbot</w:t>
-      </w:r>
-      <w:r>
-        <w:t>(persistence)</w:t>
-      </w:r>
-      <w:r>
-        <w:t xml:space="preserve"> and also security (sessions). After that I want to expand on my other components such as the journal, diary, mood collection etc. This way I’ll break down my project into manageable milestones in which I can see </w:t>
-      </w:r>
-      <w:proofErr w:type="gramStart"/>
-      <w:r>
-        <w:t>progression  clearly</w:t>
-      </w:r>
-      <w:proofErr w:type="gramEnd"/>
-      <w:r>
-        <w:t>.</w:t>
-      </w:r>
-    </w:p>
-    <w:p/>
-    <w:p>
-      <w:r>
-        <w:t xml:space="preserve">I am planning on working with problems I never have before and to implement components that I have never done so a lot of research and debugging will have to be done, from completely scrapping methods to redoing code I plan to challenge myself. This is where the testing and maintenance will come into play. I plan to test my application throughout </w:t>
-      </w:r>
-      <w:proofErr w:type="spellStart"/>
-      <w:proofErr w:type="gramStart"/>
-      <w:r>
-        <w:t>it’s</w:t>
-      </w:r>
-      <w:proofErr w:type="spellEnd"/>
-      <w:proofErr w:type="gramEnd"/>
-      <w:r>
-        <w:t xml:space="preserve"> </w:t>
-      </w:r>
-      <w:r>
-        <w:lastRenderedPageBreak/>
-        <w:t>development and at the end use testing such as unit testing</w:t>
-      </w:r>
-      <w:r>
-        <w:t xml:space="preserve"> and user testing</w:t>
-      </w:r>
-      <w:r>
-        <w:t xml:space="preserve"> to test the application in every scenario possible. As a mental health application, security is key, such as preventing SQL injections and </w:t>
-      </w:r>
-      <w:r>
-        <w:t xml:space="preserve">keeping </w:t>
-      </w:r>
-      <w:r>
-        <w:t>user’s information safe as it will be very personal(encryption).</w:t>
-      </w:r>
-    </w:p>
-    <w:p/>
-    <w:p/>
-    <w:p/>
-    <w:p/>
-    <w:p>
-      <w:pPr>
-        <w:pStyle w:val="Heading1"/>
-        <w:rPr>
-          <w:i/>
-          <w:color w:val="767171" w:themeColor="background2" w:themeShade="80"/>
-        </w:rPr>
-      </w:pPr>
-      <w:bookmarkStart w:id="3" w:name="_Toc113992172"/>
-      <w:r>
-        <w:rPr>
-          <w:i/>
-          <w:color w:val="767171" w:themeColor="background2" w:themeShade="80"/>
-        </w:rPr>
-        <w:t>Deliverables</w:t>
-      </w:r>
-      <w:bookmarkEnd w:id="3"/>
-      <w:r>
-        <w:rPr>
-          <w:i/>
-          <w:color w:val="767171" w:themeColor="background2" w:themeShade="80"/>
-        </w:rPr>
-        <w:t xml:space="preserve"> </w:t>
-      </w:r>
-    </w:p>
-    <w:p/>
-    <w:p>
-      <w:r>
-        <w:t>My Deliverables are:</w:t>
-      </w:r>
-    </w:p>
-    <w:p/>
     <w:p>
       <w:pPr>
         <w:pStyle w:val="ListParagraph"/>
         <w:numPr>
           <w:ilvl w:val="0"/>
-          <w:numId w:val="4"/>
+          <w:numId w:val="9"/>
         </w:numPr>
-      </w:pPr>
-      <w:r>
-        <w:t>Mental Health Chatbot</w:t>
-      </w:r>
-    </w:p>
-    <w:p>
-      <w:pPr>
-        <w:pStyle w:val="ListParagraph"/>
-        <w:numPr>
-          <w:ilvl w:val="0"/>
-          <w:numId w:val="4"/>
-        </w:numPr>
-      </w:pPr>
-      <w:r>
-        <w:t>Journal Entry</w:t>
-      </w:r>
-    </w:p>
-    <w:p>
-      <w:pPr>
-        <w:pStyle w:val="ListParagraph"/>
-        <w:numPr>
-          <w:ilvl w:val="0"/>
-          <w:numId w:val="4"/>
-        </w:numPr>
-      </w:pPr>
-      <w:r>
-        <w:t>Daily Tasks/Reminders</w:t>
-      </w:r>
-      <w:r>
-        <w:t>/AI generated</w:t>
-      </w:r>
-    </w:p>
-    <w:p>
-      <w:pPr>
-        <w:pStyle w:val="ListParagraph"/>
-        <w:numPr>
-          <w:ilvl w:val="0"/>
-          <w:numId w:val="4"/>
-        </w:numPr>
-      </w:pPr>
-      <w:r>
-        <w:t>Mood Tracking/Graphing</w:t>
-      </w:r>
-    </w:p>
-    <w:p>
-      <w:pPr>
-        <w:pStyle w:val="ListParagraph"/>
-        <w:numPr>
-          <w:ilvl w:val="0"/>
-          <w:numId w:val="4"/>
-        </w:numPr>
-      </w:pPr>
-      <w:r>
-        <w:t>User Authentication</w:t>
-      </w:r>
-    </w:p>
-    <w:p>
-      <w:pPr>
-        <w:pStyle w:val="ListParagraph"/>
-        <w:numPr>
-          <w:ilvl w:val="0"/>
-          <w:numId w:val="4"/>
-        </w:numPr>
-      </w:pPr>
-      <w:r>
-        <w:t>Sleep tracking</w:t>
-      </w:r>
-    </w:p>
-    <w:p>
-      <w:pPr>
-        <w:pStyle w:val="ListParagraph"/>
-        <w:numPr>
-          <w:ilvl w:val="0"/>
-          <w:numId w:val="4"/>
-        </w:numPr>
-      </w:pPr>
-      <w:r>
-        <w:t>Positive Moments Sharing</w:t>
-      </w:r>
-    </w:p>
-    <w:p>
-      <w:pPr>
-        <w:pStyle w:val="ListParagraph"/>
-        <w:numPr>
-          <w:ilvl w:val="0"/>
-          <w:numId w:val="4"/>
-        </w:numPr>
-      </w:pPr>
-      <w:r>
-        <w:t>SOS mode</w:t>
-      </w:r>
-    </w:p>
-    <w:p>
-      <w:pPr>
-        <w:pStyle w:val="ListParagraph"/>
-        <w:numPr>
-          <w:ilvl w:val="0"/>
-          <w:numId w:val="4"/>
-        </w:numPr>
-      </w:pPr>
-      <w:r>
-        <w:t>Persistence</w:t>
-      </w:r>
-    </w:p>
-    <w:p>
-      <w:pPr>
-        <w:pStyle w:val="ListParagraph"/>
-        <w:numPr>
-          <w:ilvl w:val="0"/>
-          <w:numId w:val="4"/>
-        </w:numPr>
-      </w:pPr>
-      <w:r>
-        <w:t>Front-end UI</w:t>
-      </w:r>
-    </w:p>
-    <w:p>
-      <w:pPr>
-        <w:pStyle w:val="ListParagraph"/>
-        <w:numPr>
-          <w:ilvl w:val="0"/>
-          <w:numId w:val="4"/>
-        </w:numPr>
-      </w:pPr>
-      <w:r>
-        <w:t xml:space="preserve">Backend </w:t>
-      </w:r>
-    </w:p>
-    <w:p>
-      <w:pPr>
-        <w:pStyle w:val="ListParagraph"/>
-        <w:numPr>
-          <w:ilvl w:val="0"/>
-          <w:numId w:val="4"/>
-        </w:numPr>
-      </w:pPr>
-      <w:r>
-        <w:t>Database</w:t>
-      </w:r>
-    </w:p>
-    <w:p/>
-    <w:p/>
+        <w:rPr>
+          <w:lang w:val="en-IE"/>
+        </w:rPr>
+      </w:pPr>
+      <w:r>
+        <w:t xml:space="preserve">R5 – accessed 02/11/2024 - </w:t>
+      </w:r>
+      <w:r>
+        <w:t xml:space="preserve">Academic Study on Mobile Mental Health Chatbot and User Reviews: </w:t>
+      </w:r>
+      <w:hyperlink r:id="rId12" w:history="1">
+        <w:r>
+          <w:rPr>
+            <w:rStyle w:val="Hyperlink"/>
+            <w:lang w:val="en-IE"/>
+          </w:rPr>
+          <w:t>https://mhealth.jmir.org/2023/1/e44838/</w:t>
+        </w:r>
+      </w:hyperlink>
+    </w:p>
+    <w:p>
+      <w:pPr>
+        <w:ind w:left="360"/>
+        <w:rPr>
+          <w:lang w:val="en-IE"/>
+        </w:rPr>
+      </w:pPr>
+    </w:p>
+    <w:p>
+      <w:pPr>
+        <w:ind w:left="360"/>
+        <w:rPr>
+          <w:lang w:val="en-IE"/>
+        </w:rPr>
+      </w:pPr>
+    </w:p>
+    <w:p>
+      <w:pPr>
+        <w:ind w:left="360"/>
+        <w:rPr>
+          <w:lang w:val="en-IE"/>
+        </w:rPr>
+      </w:pPr>
+    </w:p>
+    <w:p>
+      <w:pPr>
+        <w:ind w:left="360"/>
+        <w:rPr>
+          <w:lang w:val="en-IE"/>
+        </w:rPr>
+      </w:pPr>
+    </w:p>
+    <w:p>
+      <w:pPr>
+        <w:ind w:left="360"/>
+        <w:rPr>
+          <w:lang w:val="en-IE"/>
+        </w:rPr>
+      </w:pPr>
+    </w:p>
+    <w:p>
+      <w:pPr>
+        <w:ind w:left="360"/>
+        <w:rPr>
+          <w:lang w:val="en-IE"/>
+        </w:rPr>
+      </w:pPr>
+    </w:p>
+    <w:p>
+      <w:pPr>
+        <w:ind w:left="360"/>
+        <w:rPr>
+          <w:lang w:val="en-IE"/>
+        </w:rPr>
+      </w:pPr>
+    </w:p>
+    <w:p>
+      <w:pPr>
+        <w:ind w:left="360"/>
+        <w:rPr>
+          <w:lang w:val="en-IE"/>
+        </w:rPr>
+      </w:pPr>
+    </w:p>
+    <w:p>
+      <w:pPr>
+        <w:ind w:left="360"/>
+        <w:rPr>
+          <w:lang w:val="en-IE"/>
+        </w:rPr>
+      </w:pPr>
+    </w:p>
+    <w:p>
+      <w:pPr>
+        <w:ind w:left="360"/>
+        <w:rPr>
+          <w:lang w:val="en-IE"/>
+        </w:rPr>
+      </w:pPr>
+    </w:p>
+    <w:p>
+      <w:pPr>
+        <w:ind w:left="360"/>
+        <w:rPr>
+          <w:lang w:val="en-IE"/>
+        </w:rPr>
+      </w:pPr>
+    </w:p>
+    <w:p>
+      <w:pPr>
+        <w:ind w:left="360"/>
+        <w:rPr>
+          <w:lang w:val="en-IE"/>
+        </w:rPr>
+      </w:pPr>
+    </w:p>
+    <w:p>
+      <w:pPr>
+        <w:ind w:left="360"/>
+        <w:rPr>
+          <w:lang w:val="en-IE"/>
+        </w:rPr>
+      </w:pPr>
+    </w:p>
+    <w:p>
+      <w:pPr>
+        <w:ind w:left="360"/>
+        <w:rPr>
+          <w:lang w:val="en-IE"/>
+        </w:rPr>
+      </w:pPr>
+    </w:p>
+    <w:p>
+      <w:pPr>
+        <w:ind w:left="360"/>
+        <w:rPr>
+          <w:lang w:val="en-IE"/>
+        </w:rPr>
+      </w:pPr>
+    </w:p>
+    <w:p>
+      <w:pPr>
+        <w:ind w:left="360"/>
+        <w:rPr>
+          <w:lang w:val="en-IE"/>
+        </w:rPr>
+      </w:pPr>
+    </w:p>
+    <w:p>
+      <w:pPr>
+        <w:ind w:left="360"/>
+        <w:rPr>
+          <w:lang w:val="en-IE"/>
+        </w:rPr>
+      </w:pPr>
+    </w:p>
+    <w:p>
+      <w:pPr>
+        <w:ind w:left="360"/>
+        <w:rPr>
+          <w:lang w:val="en-IE"/>
+        </w:rPr>
+      </w:pPr>
+    </w:p>
+    <w:p>
+      <w:pPr>
+        <w:ind w:left="360"/>
+        <w:rPr>
+          <w:lang w:val="en-IE"/>
+        </w:rPr>
+      </w:pPr>
+    </w:p>
+    <w:p>
+      <w:pPr>
+        <w:ind w:left="360"/>
+        <w:rPr>
+          <w:lang w:val="en-IE"/>
+        </w:rPr>
+      </w:pPr>
+    </w:p>
+    <w:p>
+      <w:pPr>
+        <w:ind w:left="360"/>
+        <w:rPr>
+          <w:lang w:val="en-IE"/>
+        </w:rPr>
+      </w:pPr>
+    </w:p>
+    <w:p>
+      <w:pPr>
+        <w:ind w:left="360"/>
+        <w:rPr>
+          <w:lang w:val="en-IE"/>
+        </w:rPr>
+      </w:pPr>
+    </w:p>
+    <w:p>
+      <w:pPr>
+        <w:ind w:left="360"/>
+        <w:rPr>
+          <w:lang w:val="en-IE"/>
+        </w:rPr>
+      </w:pPr>
+    </w:p>
+    <w:p>
+      <w:pPr>
+        <w:ind w:left="360"/>
+        <w:rPr>
+          <w:lang w:val="en-IE"/>
+        </w:rPr>
+      </w:pPr>
+    </w:p>
+    <w:p>
+      <w:pPr>
+        <w:ind w:left="360"/>
+        <w:rPr>
+          <w:lang w:val="en-IE"/>
+        </w:rPr>
+      </w:pPr>
+    </w:p>
+    <w:p>
+      <w:pPr>
+        <w:ind w:left="360"/>
+        <w:rPr>
+          <w:lang w:val="en-IE"/>
+        </w:rPr>
+      </w:pPr>
+    </w:p>
+    <w:p>
+      <w:pPr>
+        <w:ind w:left="360"/>
+        <w:rPr>
+          <w:lang w:val="en-IE"/>
+        </w:rPr>
+      </w:pPr>
+    </w:p>
+    <w:p>
+      <w:pPr>
+        <w:ind w:left="360"/>
+        <w:rPr>
+          <w:lang w:val="en-IE"/>
+        </w:rPr>
+      </w:pPr>
+    </w:p>
+    <w:p>
+      <w:pPr>
+        <w:ind w:left="360"/>
+        <w:rPr>
+          <w:lang w:val="en-IE"/>
+        </w:rPr>
+      </w:pPr>
+    </w:p>
+    <w:p>
+      <w:pPr>
+        <w:ind w:left="360"/>
+        <w:rPr>
+          <w:lang w:val="en-IE"/>
+        </w:rPr>
+      </w:pPr>
+    </w:p>
     <w:p>
       <w:pPr>
         <w:pStyle w:val="Heading1"/>
@@ -1676,470 +2348,111 @@
           <w:color w:val="767171" w:themeColor="background2" w:themeShade="80"/>
         </w:rPr>
       </w:pPr>
-      <w:bookmarkStart w:id="4" w:name="_Toc113992173"/>
       <w:r>
         <w:rPr>
           <w:i/>
           <w:color w:val="767171" w:themeColor="background2" w:themeShade="80"/>
         </w:rPr>
-        <w:t>Technical Requirements</w:t>
-      </w:r>
-      <w:bookmarkEnd w:id="4"/>
-      <w:r>
+        <w:lastRenderedPageBreak/>
+        <w:t>Appendix A: First Project Review</w:t>
+      </w:r>
+      <w:bookmarkEnd w:id="7"/>
+    </w:p>
+    <w:p/>
+    <w:p>
+      <w:r>
+        <w:t xml:space="preserve">Title: </w:t>
+      </w:r>
+      <w:r>
+        <w:t>Productive Gym – Fitness Web Application</w:t>
+      </w:r>
+    </w:p>
+    <w:p/>
+    <w:p>
+      <w:r>
+        <w:t xml:space="preserve">Student: </w:t>
+      </w:r>
+      <w:r>
+        <w:t>Klaudiusz Nowakowski</w:t>
+      </w:r>
+    </w:p>
+    <w:p/>
+    <w:p>
+      <w:r>
+        <w:t>Description (brief):</w:t>
+      </w:r>
+    </w:p>
+    <w:p>
+      <w:r>
+        <w:t xml:space="preserve"> Regular fitness activities play an important role in people’s lives. It provides benefits that enhance various aspects of life, such as quality of sleep, energy levels, and confidence, and probably one of the most crucial benefits would be a person’s health.</w:t>
+      </w:r>
+    </w:p>
+    <w:p>
+      <w:r>
+        <w:t>The objective of this project is to create a web application that will assist individuals in their fitness journey by providing features that are accessible for free, for all users that will aid them in their fitness journey.</w:t>
+      </w:r>
+    </w:p>
+    <w:p/>
+    <w:p>
+      <w:r>
+        <w:t xml:space="preserve">What is complex in this project: </w:t>
+      </w:r>
+      <w:r>
+        <w:t>They have user access tokens, Vue.js template, MySQL db, user interaction. Login/Register, Frontend – Backend – DB linked. User interface and also User has possibility to post, edit and delete things throughout website, also share information with others.</w:t>
+      </w:r>
+    </w:p>
+    <w:p/>
+    <w:p>
+      <w:r>
+        <w:t>What technical architecture was used</w:t>
+      </w:r>
+      <w:r>
+        <w:t>:</w:t>
+      </w:r>
+      <w:r>
+        <w:t xml:space="preserve"> Frontend: Vue.js, DB: Mysql, Serverside: Node.js.</w:t>
+      </w:r>
+    </w:p>
+    <w:p/>
+    <w:p>
+      <w:r>
+        <w:t>Explain key strengths and weaknesses of this project, as you see it.</w:t>
+      </w:r>
+    </w:p>
+    <w:p/>
+    <w:p>
+      <w:r>
+        <w:t xml:space="preserve">I think the website looks great however the mixture of colours and overall user interface isn’t as welcoming or professional as I would personally like. However I like the minimalist design of the application. My application shares a lot of similarities such as login/register, user authorization due to personal information, </w:t>
+      </w:r>
+      <w:r>
+        <w:t>DB</w:t>
+      </w:r>
+      <w:r>
+        <w:t xml:space="preserve"> encryption, user’s being able to post and share things to each other. Multiple components to benefit the health of users. Homepage navigation to multiple components. I think the architecture the student use’s is a strength and is why I am planning to use essentially the same. I like the construction of the application and the research the student put into it to understand each component and how to build them correctly when looking at integration into front-end then back-end which I sometimes struggle with. Overall project looks strong </w:t>
+      </w:r>
+      <w:r>
+        <w:t>and is quite similar to what I imagine to be doing for people’s Mental Health over physical health.</w:t>
+      </w:r>
+    </w:p>
+    <w:p>
+      <w:r>
+        <w:br w:type="page"/>
+      </w:r>
+    </w:p>
+    <w:p>
+      <w:pPr>
+        <w:pStyle w:val="Heading1"/>
         <w:rPr>
           <w:i/>
           <w:color w:val="767171" w:themeColor="background2" w:themeShade="80"/>
         </w:rPr>
-        <w:t xml:space="preserve"> </w:t>
-      </w:r>
-    </w:p>
-    <w:p>
-      <w:r>
-        <w:t xml:space="preserve">Hardware: </w:t>
-      </w:r>
-    </w:p>
-    <w:p>
-      <w:pPr>
-        <w:pStyle w:val="ListParagraph"/>
-        <w:numPr>
-          <w:ilvl w:val="0"/>
-          <w:numId w:val="7"/>
-        </w:numPr>
-      </w:pPr>
-      <w:r>
-        <w:t>Laptop</w:t>
-      </w:r>
-    </w:p>
-    <w:p/>
-    <w:p>
-      <w:r>
-        <w:t>Software:</w:t>
-      </w:r>
-    </w:p>
-    <w:p>
-      <w:pPr>
-        <w:pStyle w:val="ListParagraph"/>
-        <w:numPr>
-          <w:ilvl w:val="0"/>
-          <w:numId w:val="7"/>
-        </w:numPr>
-      </w:pPr>
-      <w:r>
-        <w:t>Windows</w:t>
-      </w:r>
-    </w:p>
-    <w:p>
-      <w:pPr>
-        <w:pStyle w:val="ListParagraph"/>
-        <w:numPr>
-          <w:ilvl w:val="0"/>
-          <w:numId w:val="7"/>
-        </w:numPr>
-      </w:pPr>
-      <w:r>
-        <w:t>VSC</w:t>
-      </w:r>
-    </w:p>
-    <w:p>
-      <w:pPr>
-        <w:pStyle w:val="ListParagraph"/>
-        <w:numPr>
-          <w:ilvl w:val="0"/>
-          <w:numId w:val="7"/>
-        </w:numPr>
-      </w:pPr>
-      <w:proofErr w:type="spellStart"/>
-      <w:r>
-        <w:t>Github</w:t>
-      </w:r>
-      <w:proofErr w:type="spellEnd"/>
-    </w:p>
-    <w:p>
-      <w:pPr>
-        <w:pStyle w:val="ListParagraph"/>
-        <w:numPr>
-          <w:ilvl w:val="0"/>
-          <w:numId w:val="7"/>
-        </w:numPr>
-      </w:pPr>
-      <w:proofErr w:type="spellStart"/>
-      <w:r>
-        <w:t>Npm</w:t>
-      </w:r>
-      <w:proofErr w:type="spellEnd"/>
-    </w:p>
-    <w:p>
-      <w:pPr>
-        <w:pStyle w:val="ListParagraph"/>
-        <w:numPr>
-          <w:ilvl w:val="0"/>
-          <w:numId w:val="7"/>
-        </w:numPr>
-      </w:pPr>
-      <w:r>
-        <w:t>React – many imports of modules etc - frontend</w:t>
-      </w:r>
-    </w:p>
-    <w:p>
-      <w:pPr>
-        <w:pStyle w:val="ListParagraph"/>
-        <w:numPr>
-          <w:ilvl w:val="0"/>
-          <w:numId w:val="7"/>
-        </w:numPr>
-      </w:pPr>
-      <w:r>
-        <w:t xml:space="preserve">Node – endpoints – </w:t>
-      </w:r>
-      <w:proofErr w:type="spellStart"/>
-      <w:r>
-        <w:t>api</w:t>
-      </w:r>
-      <w:proofErr w:type="spellEnd"/>
-      <w:r>
-        <w:t xml:space="preserve"> - backend</w:t>
-      </w:r>
-    </w:p>
-    <w:p>
-      <w:pPr>
-        <w:pStyle w:val="ListParagraph"/>
-        <w:numPr>
-          <w:ilvl w:val="0"/>
-          <w:numId w:val="7"/>
-        </w:numPr>
-      </w:pPr>
-      <w:r>
-        <w:t>AI/ML API</w:t>
-      </w:r>
-    </w:p>
-    <w:p>
-      <w:pPr>
-        <w:pStyle w:val="ListParagraph"/>
-        <w:numPr>
-          <w:ilvl w:val="0"/>
-          <w:numId w:val="7"/>
-        </w:numPr>
-      </w:pPr>
-      <w:proofErr w:type="spellStart"/>
-      <w:r>
-        <w:t>PostgresSQL</w:t>
-      </w:r>
-      <w:proofErr w:type="spellEnd"/>
-    </w:p>
-    <w:p/>
-    <w:p>
-      <w:r>
-        <w:t>Infrastructure:</w:t>
-      </w:r>
-    </w:p>
-    <w:p>
-      <w:pPr>
-        <w:pStyle w:val="ListParagraph"/>
-        <w:numPr>
-          <w:ilvl w:val="0"/>
-          <w:numId w:val="8"/>
-        </w:numPr>
-      </w:pPr>
-      <w:r>
-        <w:t>Frontend/Backend Hosting</w:t>
-      </w:r>
-    </w:p>
-    <w:p>
-      <w:pPr>
-        <w:pStyle w:val="ListParagraph"/>
-        <w:numPr>
-          <w:ilvl w:val="0"/>
-          <w:numId w:val="8"/>
-        </w:numPr>
-      </w:pPr>
-      <w:r>
-        <w:t>Heroku – DB</w:t>
-      </w:r>
-    </w:p>
-    <w:p>
-      <w:pPr>
-        <w:pStyle w:val="ListParagraph"/>
-        <w:numPr>
-          <w:ilvl w:val="0"/>
-          <w:numId w:val="8"/>
-        </w:numPr>
-      </w:pPr>
-      <w:r>
-        <w:lastRenderedPageBreak/>
-        <w:t>Domain name – possible</w:t>
-      </w:r>
-    </w:p>
-    <w:p/>
-    <w:p/>
-    <w:p/>
-    <w:p/>
-    <w:p>
-      <w:pPr>
-        <w:pStyle w:val="Heading1"/>
+      </w:pPr>
+      <w:bookmarkStart w:id="8" w:name="_Toc113992177"/>
+      <w:r>
         <w:rPr>
           <w:i/>
           <w:color w:val="767171" w:themeColor="background2" w:themeShade="80"/>
         </w:rPr>
-      </w:pPr>
-      <w:bookmarkStart w:id="5" w:name="_Toc113992174"/>
-      <w:r>
-        <w:rPr>
-          <w:i/>
-          <w:color w:val="767171" w:themeColor="background2" w:themeShade="80"/>
-        </w:rPr>
-        <w:t>C</w:t>
-      </w:r>
-      <w:r>
-        <w:rPr>
-          <w:i/>
-          <w:color w:val="767171" w:themeColor="background2" w:themeShade="80"/>
-        </w:rPr>
-        <w:t>onclusion</w:t>
-      </w:r>
-      <w:bookmarkEnd w:id="5"/>
-    </w:p>
-    <w:p/>
-    <w:p>
-      <w:r>
-        <w:t>In conclusion, my application</w:t>
-      </w:r>
-      <w:r>
-        <w:t xml:space="preserve"> </w:t>
-      </w:r>
-      <w:r>
-        <w:t>(</w:t>
-      </w:r>
-      <w:proofErr w:type="spellStart"/>
-      <w:r>
-        <w:t>Mindcare</w:t>
-      </w:r>
-      <w:proofErr w:type="spellEnd"/>
-      <w:r>
-        <w:t xml:space="preserve">) aims to transform mental health support by providing an easy-to-use, web application accessible to everyone. By integrating an AI-powered chatbot with features like journaling, daily tasks, mood tracking, sleep monitoring, and sharing positive moments, </w:t>
-      </w:r>
-      <w:proofErr w:type="spellStart"/>
-      <w:r>
-        <w:t>MindCare</w:t>
-      </w:r>
-      <w:proofErr w:type="spellEnd"/>
-      <w:r>
-        <w:t xml:space="preserve"> offers multiple tools to help users manage stress and anxiety effectively. The application's focus on being free, user-friendly, and secure ensures that individuals can access the support they need in a safe environment.</w:t>
-      </w:r>
-    </w:p>
-    <w:p/>
-    <w:p>
-      <w:proofErr w:type="spellStart"/>
-      <w:r>
-        <w:t>MindCare</w:t>
-      </w:r>
-      <w:proofErr w:type="spellEnd"/>
-      <w:r>
-        <w:t xml:space="preserve"> is built on a strong technical foundation, utilizing modern hardware, advanced software technologies, and scalable infrastructure to ensure reliability and security. With a well-planned development process, ongoing testing, and continuous improvements, </w:t>
-      </w:r>
-      <w:proofErr w:type="spellStart"/>
-      <w:r>
-        <w:t>MindCare</w:t>
-      </w:r>
-      <w:proofErr w:type="spellEnd"/>
-      <w:r>
-        <w:t xml:space="preserve"> is designed to deliver a high-quality and impactful solution. By addressing the limitations of existing mental health chatbots and adding valuable features, </w:t>
-      </w:r>
-      <w:proofErr w:type="spellStart"/>
-      <w:r>
-        <w:t>MindCare</w:t>
-      </w:r>
-      <w:proofErr w:type="spellEnd"/>
-      <w:r>
-        <w:t xml:space="preserve"> stands out as a dedicated platform for mental well-being. Ultimately, </w:t>
-      </w:r>
-      <w:proofErr w:type="spellStart"/>
-      <w:r>
-        <w:t>MindCare</w:t>
-      </w:r>
-      <w:proofErr w:type="spellEnd"/>
-      <w:r>
-        <w:t xml:space="preserve"> seeks to guide individuals to take control of their mental health, making therapy more accessible and effective through technology.</w:t>
-      </w:r>
-    </w:p>
-    <w:p/>
-    <w:p/>
-    <w:p/>
-    <w:p/>
-    <w:p/>
-    <w:p>
-      <w:pPr>
-        <w:rPr>
-          <w:rFonts w:asciiTheme="majorHAnsi" w:eastAsiaTheme="majorEastAsia" w:hAnsiTheme="majorHAnsi" w:cstheme="majorBidi"/>
-          <w:i/>
-          <w:color w:val="767171" w:themeColor="background2" w:themeShade="80"/>
-          <w:sz w:val="32"/>
-          <w:szCs w:val="32"/>
-        </w:rPr>
-      </w:pPr>
-      <w:r>
-        <w:rPr>
-          <w:i/>
-          <w:color w:val="767171" w:themeColor="background2" w:themeShade="80"/>
-        </w:rPr>
-        <w:br w:type="page"/>
-      </w:r>
-    </w:p>
-    <w:p>
-      <w:pPr>
-        <w:pStyle w:val="Heading1"/>
-        <w:rPr>
-          <w:i/>
-          <w:color w:val="767171" w:themeColor="background2" w:themeShade="80"/>
-        </w:rPr>
-      </w:pPr>
-      <w:bookmarkStart w:id="6" w:name="_Toc113992175"/>
-      <w:r>
-        <w:rPr>
-          <w:i/>
-          <w:color w:val="767171" w:themeColor="background2" w:themeShade="80"/>
-        </w:rPr>
-        <w:lastRenderedPageBreak/>
-        <w:t>References</w:t>
-      </w:r>
-      <w:bookmarkEnd w:id="6"/>
-    </w:p>
-    <w:p>
-      <w:r>
-        <w:t>Hint:</w:t>
-      </w:r>
-    </w:p>
-    <w:p>
-      <w:r>
-        <w:t>Use Zotero to manage your references</w:t>
-      </w:r>
-      <w:r>
-        <w:t xml:space="preserve"> (see Brightspace resources)</w:t>
-      </w:r>
-      <w:r>
-        <w:t>.</w:t>
-      </w:r>
-    </w:p>
-    <w:p>
-      <w:r>
-        <w:t xml:space="preserve">Use the </w:t>
-      </w:r>
-      <w:r>
-        <w:rPr>
-          <w:b/>
-          <w:bCs/>
-        </w:rPr>
-        <w:t>Harvard</w:t>
-      </w:r>
-      <w:r>
-        <w:t xml:space="preserve"> referencing style</w:t>
-      </w:r>
-    </w:p>
-    <w:p>
-      <w:pPr>
-        <w:pStyle w:val="ListParagraph"/>
-        <w:numPr>
-          <w:ilvl w:val="0"/>
-          <w:numId w:val="3"/>
-        </w:numPr>
-      </w:pPr>
-      <w:r>
-        <w:t xml:space="preserve">https://www.zotero.org/support/quick_start_guide </w:t>
-      </w:r>
-    </w:p>
-    <w:p>
-      <w:pPr>
-        <w:pStyle w:val="ListParagraph"/>
-        <w:numPr>
-          <w:ilvl w:val="0"/>
-          <w:numId w:val="3"/>
-        </w:numPr>
-      </w:pPr>
-      <w:r>
-        <w:br w:type="page"/>
-      </w:r>
-    </w:p>
-    <w:p>
-      <w:pPr>
-        <w:pStyle w:val="Heading1"/>
-        <w:rPr>
-          <w:i/>
-          <w:color w:val="767171" w:themeColor="background2" w:themeShade="80"/>
-        </w:rPr>
-      </w:pPr>
-      <w:bookmarkStart w:id="7" w:name="_Toc113992176"/>
-      <w:r>
-        <w:rPr>
-          <w:i/>
-          <w:color w:val="767171" w:themeColor="background2" w:themeShade="80"/>
-        </w:rPr>
-        <w:lastRenderedPageBreak/>
-        <w:t>Appendix A: First Project Review</w:t>
-      </w:r>
-      <w:bookmarkEnd w:id="7"/>
-    </w:p>
-    <w:p>
-      <w:r>
-        <w:t>Hint: review a past project from the library website that relates to your project idea.</w:t>
-      </w:r>
-    </w:p>
-    <w:p/>
-    <w:p>
-      <w:r>
-        <w:t xml:space="preserve">Title: </w:t>
-      </w:r>
-    </w:p>
-    <w:p/>
-    <w:p>
-      <w:r>
-        <w:t xml:space="preserve">Student: </w:t>
-      </w:r>
-    </w:p>
-    <w:p/>
-    <w:p>
-      <w:r>
-        <w:t>Description (brief):</w:t>
-      </w:r>
-    </w:p>
-    <w:p/>
-    <w:p>
-      <w:r>
-        <w:t xml:space="preserve">What is complex in this project: </w:t>
-      </w:r>
-    </w:p>
-    <w:p/>
-    <w:p>
-      <w:r>
-        <w:t>What technical architecture was used</w:t>
-      </w:r>
-      <w:r>
-        <w:t>:</w:t>
-      </w:r>
-    </w:p>
-    <w:p/>
-    <w:p>
-      <w:r>
-        <w:t>Explain key strengths and weaknesses of this project, as you see it.</w:t>
-      </w:r>
-    </w:p>
-    <w:p>
-      <w:r>
-        <w:br w:type="page"/>
-      </w:r>
-    </w:p>
-    <w:p>
-      <w:pPr>
-        <w:pStyle w:val="Heading1"/>
-        <w:rPr>
-          <w:i/>
-          <w:color w:val="767171" w:themeColor="background2" w:themeShade="80"/>
-        </w:rPr>
-      </w:pPr>
-      <w:bookmarkStart w:id="8" w:name="_Toc113992177"/>
-      <w:r>
-        <w:rPr>
-          <w:i/>
-          <w:color w:val="767171" w:themeColor="background2" w:themeShade="80"/>
-        </w:rPr>
         <w:lastRenderedPageBreak/>
         <w:t>Appendix B: Second Project Review</w:t>
       </w:r>
@@ -2194,7 +2507,7 @@
     <w:p/>
     <w:p/>
     <w:sectPr>
-      <w:footerReference w:type="default" r:id="rId12"/>
+      <w:footerReference w:type="default" r:id="rId13"/>
       <w:pgSz w:w="11900" w:h="16840"/>
       <w:pgMar w:top="1440" w:right="1440" w:bottom="1440" w:left="1440" w:header="708" w:footer="708" w:gutter="0"/>
       <w:cols w:space="708"/>
@@ -2903,6 +3216,95 @@
     </w:lvl>
   </w:abstractNum>
   <w:abstractNum w:abstractNumId="2" w15:restartNumberingAfterBreak="0">
+    <w:nsid w:val="0D192F65"/>
+    <w:multiLevelType w:val="hybridMultilevel"/>
+    <w:tmpl w:val="DA80D89C"/>
+    <w:lvl w:ilvl="0" w:tplc="1809000F">
+      <w:start w:val="1"/>
+      <w:numFmt w:val="decimal"/>
+      <w:lvlText w:val="%1."/>
+      <w:lvlJc w:val="left"/>
+      <w:pPr>
+        <w:ind w:left="720" w:hanging="360"/>
+      </w:pPr>
+      <w:rPr>
+        <w:rFonts w:hint="default"/>
+      </w:rPr>
+    </w:lvl>
+    <w:lvl w:ilvl="1" w:tplc="18090019" w:tentative="1">
+      <w:start w:val="1"/>
+      <w:numFmt w:val="lowerLetter"/>
+      <w:lvlText w:val="%2."/>
+      <w:lvlJc w:val="left"/>
+      <w:pPr>
+        <w:ind w:left="1440" w:hanging="360"/>
+      </w:pPr>
+    </w:lvl>
+    <w:lvl w:ilvl="2" w:tplc="1809001B" w:tentative="1">
+      <w:start w:val="1"/>
+      <w:numFmt w:val="lowerRoman"/>
+      <w:lvlText w:val="%3."/>
+      <w:lvlJc w:val="right"/>
+      <w:pPr>
+        <w:ind w:left="2160" w:hanging="180"/>
+      </w:pPr>
+    </w:lvl>
+    <w:lvl w:ilvl="3" w:tplc="1809000F" w:tentative="1">
+      <w:start w:val="1"/>
+      <w:numFmt w:val="decimal"/>
+      <w:lvlText w:val="%4."/>
+      <w:lvlJc w:val="left"/>
+      <w:pPr>
+        <w:ind w:left="2880" w:hanging="360"/>
+      </w:pPr>
+    </w:lvl>
+    <w:lvl w:ilvl="4" w:tplc="18090019" w:tentative="1">
+      <w:start w:val="1"/>
+      <w:numFmt w:val="lowerLetter"/>
+      <w:lvlText w:val="%5."/>
+      <w:lvlJc w:val="left"/>
+      <w:pPr>
+        <w:ind w:left="3600" w:hanging="360"/>
+      </w:pPr>
+    </w:lvl>
+    <w:lvl w:ilvl="5" w:tplc="1809001B" w:tentative="1">
+      <w:start w:val="1"/>
+      <w:numFmt w:val="lowerRoman"/>
+      <w:lvlText w:val="%6."/>
+      <w:lvlJc w:val="right"/>
+      <w:pPr>
+        <w:ind w:left="4320" w:hanging="180"/>
+      </w:pPr>
+    </w:lvl>
+    <w:lvl w:ilvl="6" w:tplc="1809000F" w:tentative="1">
+      <w:start w:val="1"/>
+      <w:numFmt w:val="decimal"/>
+      <w:lvlText w:val="%7."/>
+      <w:lvlJc w:val="left"/>
+      <w:pPr>
+        <w:ind w:left="5040" w:hanging="360"/>
+      </w:pPr>
+    </w:lvl>
+    <w:lvl w:ilvl="7" w:tplc="18090019" w:tentative="1">
+      <w:start w:val="1"/>
+      <w:numFmt w:val="lowerLetter"/>
+      <w:lvlText w:val="%8."/>
+      <w:lvlJc w:val="left"/>
+      <w:pPr>
+        <w:ind w:left="5760" w:hanging="360"/>
+      </w:pPr>
+    </w:lvl>
+    <w:lvl w:ilvl="8" w:tplc="1809001B" w:tentative="1">
+      <w:start w:val="1"/>
+      <w:numFmt w:val="lowerRoman"/>
+      <w:lvlText w:val="%9."/>
+      <w:lvlJc w:val="right"/>
+      <w:pPr>
+        <w:ind w:left="6480" w:hanging="180"/>
+      </w:pPr>
+    </w:lvl>
+  </w:abstractNum>
+  <w:abstractNum w:abstractNumId="3" w15:restartNumberingAfterBreak="0">
     <w:nsid w:val="1D601DC2"/>
     <w:multiLevelType w:val="hybridMultilevel"/>
     <w:tmpl w:val="BD18EA7A"/>
@@ -3015,7 +3417,7 @@
       </w:rPr>
     </w:lvl>
   </w:abstractNum>
-  <w:abstractNum w:abstractNumId="3" w15:restartNumberingAfterBreak="0">
+  <w:abstractNum w:abstractNumId="4" w15:restartNumberingAfterBreak="0">
     <w:nsid w:val="1E986BC4"/>
     <w:multiLevelType w:val="hybridMultilevel"/>
     <w:tmpl w:val="C8B437D0"/>
@@ -3128,7 +3530,7 @@
       </w:rPr>
     </w:lvl>
   </w:abstractNum>
-  <w:abstractNum w:abstractNumId="4" w15:restartNumberingAfterBreak="0">
+  <w:abstractNum w:abstractNumId="5" w15:restartNumberingAfterBreak="0">
     <w:nsid w:val="32DC5E37"/>
     <w:multiLevelType w:val="hybridMultilevel"/>
     <w:tmpl w:val="CD2212BA"/>
@@ -3241,7 +3643,7 @@
       </w:rPr>
     </w:lvl>
   </w:abstractNum>
-  <w:abstractNum w:abstractNumId="5" w15:restartNumberingAfterBreak="0">
+  <w:abstractNum w:abstractNumId="6" w15:restartNumberingAfterBreak="0">
     <w:nsid w:val="3DCA2D78"/>
     <w:multiLevelType w:val="hybridMultilevel"/>
     <w:tmpl w:val="2F821128"/>
@@ -3354,7 +3756,7 @@
       </w:rPr>
     </w:lvl>
   </w:abstractNum>
-  <w:abstractNum w:abstractNumId="6" w15:restartNumberingAfterBreak="0">
+  <w:abstractNum w:abstractNumId="7" w15:restartNumberingAfterBreak="0">
     <w:nsid w:val="5A6358C6"/>
     <w:multiLevelType w:val="hybridMultilevel"/>
     <w:tmpl w:val="C2E8F40E"/>
@@ -3467,7 +3869,7 @@
       </w:rPr>
     </w:lvl>
   </w:abstractNum>
-  <w:abstractNum w:abstractNumId="7" w15:restartNumberingAfterBreak="0">
+  <w:abstractNum w:abstractNumId="8" w15:restartNumberingAfterBreak="0">
     <w:nsid w:val="622E4FE9"/>
     <w:multiLevelType w:val="hybridMultilevel"/>
     <w:tmpl w:val="C5D622F6"/>
@@ -3581,10 +3983,10 @@
     </w:lvl>
   </w:abstractNum>
   <w:num w:numId="1" w16cid:durableId="1783722468">
-    <w:abstractNumId w:val="3"/>
+    <w:abstractNumId w:val="4"/>
   </w:num>
   <w:num w:numId="2" w16cid:durableId="1623996790">
-    <w:abstractNumId w:val="7"/>
+    <w:abstractNumId w:val="8"/>
   </w:num>
   <w:num w:numId="3" w16cid:durableId="1478641926">
     <w:abstractNumId w:val="1"/>
@@ -3593,16 +3995,19 @@
     <w:abstractNumId w:val="0"/>
   </w:num>
   <w:num w:numId="5" w16cid:durableId="521478554">
+    <w:abstractNumId w:val="7"/>
+  </w:num>
+  <w:num w:numId="6" w16cid:durableId="1818299829">
+    <w:abstractNumId w:val="3"/>
+  </w:num>
+  <w:num w:numId="7" w16cid:durableId="1297763350">
+    <w:abstractNumId w:val="5"/>
+  </w:num>
+  <w:num w:numId="8" w16cid:durableId="1108159034">
     <w:abstractNumId w:val="6"/>
   </w:num>
-  <w:num w:numId="6" w16cid:durableId="1818299829">
+  <w:num w:numId="9" w16cid:durableId="707948380">
     <w:abstractNumId w:val="2"/>
-  </w:num>
-  <w:num w:numId="7" w16cid:durableId="1297763350">
-    <w:abstractNumId w:val="4"/>
-  </w:num>
-  <w:num w:numId="8" w16cid:durableId="1108159034">
-    <w:abstractNumId w:val="5"/>
   </w:num>
 </w:numbering>
 </file>
@@ -4027,7 +4432,6 @@
   <w:style w:type="character" w:default="1" w:styleId="DefaultParagraphFont">
     <w:name w:val="Default Paragraph Font"/>
     <w:uiPriority w:val="1"/>
-    <w:semiHidden/>
     <w:unhideWhenUsed/>
   </w:style>
   <w:style w:type="table" w:default="1" w:styleId="TableNormal">
@@ -4343,6 +4747,18 @@
       <w:shd w:val="clear" w:color="auto" w:fill="E1DFDD"/>
     </w:rPr>
   </w:style>
+  <w:style w:type="character" w:styleId="FollowedHyperlink">
+    <w:name w:val="FollowedHyperlink"/>
+    <w:basedOn w:val="DefaultParagraphFont"/>
+    <w:uiPriority w:val="99"/>
+    <w:semiHidden/>
+    <w:unhideWhenUsed/>
+    <w:rsid w:val="006B3EA3"/>
+    <w:rPr>
+      <w:color w:val="954F72" w:themeColor="followedHyperlink"/>
+      <w:u w:val="single"/>
+    </w:rPr>
+  </w:style>
 </w:styles>
 </file>
 

</xml_diff>